<commit_message>
Feedback på ikke-funktionelle krav
</commit_message>
<xml_diff>
--- a/Kravspecifikation/Ikke-funktionelle Krav.docx
+++ b/Kravspecifikation/Ikke-funktionelle Krav.docx
@@ -1,10 +1,10 @@
 
 <file path=word/document.xml><?xml version="1.0" encoding="utf-8"?>
-<w:document xmlns:wpc="http://schemas.microsoft.com/office/word/2010/wordprocessingCanvas" xmlns:mc="http://schemas.openxmlformats.org/markup-compatibility/2006" xmlns:o="urn:schemas-microsoft-com:office:office" xmlns:r="http://schemas.openxmlformats.org/officeDocument/2006/relationships" xmlns:m="http://schemas.openxmlformats.org/officeDocument/2006/math" xmlns:v="urn:schemas-microsoft-com:vml" xmlns:wp14="http://schemas.microsoft.com/office/word/2010/wordprocessingDrawing" xmlns:wp="http://schemas.openxmlformats.org/drawingml/2006/wordprocessingDrawing" xmlns:w10="urn:schemas-microsoft-com:office:word" xmlns:w="http://schemas.openxmlformats.org/wordprocessingml/2006/main" xmlns:w14="http://schemas.microsoft.com/office/word/2010/wordml" xmlns:wpg="http://schemas.microsoft.com/office/word/2010/wordprocessingGroup" xmlns:wpi="http://schemas.microsoft.com/office/word/2010/wordprocessingInk" xmlns:wne="http://schemas.microsoft.com/office/word/2006/wordml" xmlns:wps="http://schemas.microsoft.com/office/word/2010/wordprocessingShape" mc:Ignorable="w14 wp14">
+<w:document xmlns:ve="http://schemas.openxmlformats.org/markup-compatibility/2006" xmlns:o="urn:schemas-microsoft-com:office:office" xmlns:r="http://schemas.openxmlformats.org/officeDocument/2006/relationships" xmlns:m="http://schemas.openxmlformats.org/officeDocument/2006/math" xmlns:v="urn:schemas-microsoft-com:vml" xmlns:wp="http://schemas.openxmlformats.org/drawingml/2006/wordprocessingDrawing" xmlns:w10="urn:schemas-microsoft-com:office:word" xmlns:w="http://schemas.openxmlformats.org/wordprocessingml/2006/main" xmlns:wne="http://schemas.microsoft.com/office/word/2006/wordml">
   <w:body>
     <w:p>
       <w:pPr>
-        <w:pStyle w:val="Heading2"/>
+        <w:pStyle w:val="Overskrift2"/>
       </w:pPr>
       <w:bookmarkStart w:id="0" w:name="_Toc384972852"/>
       <w:r>
@@ -18,7 +18,7 @@
     <w:p/>
     <w:p>
       <w:pPr>
-        <w:pStyle w:val="ListParagraph"/>
+        <w:pStyle w:val="Listeafsnit"/>
         <w:numPr>
           <w:ilvl w:val="0"/>
           <w:numId w:val="7"/>
@@ -38,7 +38,7 @@
     </w:p>
     <w:p>
       <w:pPr>
-        <w:pStyle w:val="ListParagraph"/>
+        <w:pStyle w:val="Listeafsnit"/>
         <w:numPr>
           <w:ilvl w:val="1"/>
           <w:numId w:val="7"/>
@@ -51,33 +51,12 @@
         <w:rPr>
           <w:rFonts w:eastAsia="Calibri"/>
         </w:rPr>
-        <w:t xml:space="preserve">Den trådløse forbindelse mellem Body og Rock skal have en rækkevidde af minimum </w:t>
-      </w:r>
-      <w:commentRangeStart w:id="1"/>
-      <w:r>
-        <w:rPr>
-          <w:rFonts w:eastAsia="Calibri"/>
-        </w:rPr>
-        <w:t>10</w:t>
-      </w:r>
-      <w:commentRangeEnd w:id="1"/>
-      <w:r>
-        <w:rPr>
-          <w:rStyle w:val="CommentReference"/>
-          <w:rFonts w:ascii="Calibri" w:eastAsia="Times New Roman" w:hAnsi="Calibri" w:cs="Times New Roman"/>
-        </w:rPr>
-        <w:commentReference w:id="1"/>
-      </w:r>
-      <w:r>
-        <w:rPr>
-          <w:rFonts w:eastAsia="Calibri"/>
-        </w:rPr>
-        <w:t xml:space="preserve"> meter</w:t>
+        <w:t>Den trådløse forbindelse mellem Body og Rock skal have en rækkevidde af minimum 10 meter</w:t>
       </w:r>
     </w:p>
     <w:p>
       <w:pPr>
-        <w:pStyle w:val="ListParagraph"/>
+        <w:pStyle w:val="Listeafsnit"/>
         <w:numPr>
           <w:ilvl w:val="1"/>
           <w:numId w:val="7"/>
@@ -92,20 +71,20 @@
         </w:rPr>
         <w:t xml:space="preserve">Outputtypen fra BodyRock3000 skal være af typen Mini-Jack </w:t>
       </w:r>
-      <w:commentRangeStart w:id="2"/>
+      <w:commentRangeStart w:id="1"/>
       <w:r>
         <w:rPr>
           <w:rFonts w:eastAsia="Calibri"/>
         </w:rPr>
         <w:t xml:space="preserve">”Hun” </w:t>
       </w:r>
-      <w:commentRangeEnd w:id="2"/>
-      <w:r>
-        <w:rPr>
-          <w:rStyle w:val="CommentReference"/>
+      <w:commentRangeEnd w:id="1"/>
+      <w:r>
+        <w:rPr>
+          <w:rStyle w:val="Kommentarhenvisning"/>
           <w:rFonts w:ascii="Calibri" w:eastAsia="Times New Roman" w:hAnsi="Calibri" w:cs="Times New Roman"/>
         </w:rPr>
-        <w:commentReference w:id="2"/>
+        <w:commentReference w:id="1"/>
       </w:r>
       <w:r>
         <w:rPr>
@@ -116,7 +95,7 @@
     </w:p>
     <w:p>
       <w:pPr>
-        <w:pStyle w:val="ListParagraph"/>
+        <w:pStyle w:val="Listeafsnit"/>
         <w:numPr>
           <w:ilvl w:val="1"/>
           <w:numId w:val="7"/>
@@ -131,25 +110,25 @@
         </w:rPr>
         <w:t xml:space="preserve">Sensorenhederne skal kunne </w:t>
       </w:r>
-      <w:commentRangeStart w:id="3"/>
+      <w:commentRangeStart w:id="2"/>
       <w:r>
         <w:rPr>
           <w:rFonts w:eastAsia="Calibri"/>
         </w:rPr>
         <w:t>serielforbindes</w:t>
       </w:r>
-      <w:commentRangeEnd w:id="3"/>
-      <w:r>
-        <w:rPr>
-          <w:rStyle w:val="CommentReference"/>
+      <w:commentRangeEnd w:id="2"/>
+      <w:r>
+        <w:rPr>
+          <w:rStyle w:val="Kommentarhenvisning"/>
           <w:rFonts w:ascii="Calibri" w:eastAsia="Times New Roman" w:hAnsi="Calibri" w:cs="Times New Roman"/>
         </w:rPr>
-        <w:commentReference w:id="3"/>
+        <w:commentReference w:id="2"/>
       </w:r>
     </w:p>
     <w:p>
       <w:pPr>
-        <w:pStyle w:val="ListParagraph"/>
+        <w:pStyle w:val="Listeafsnit"/>
         <w:ind w:left="792"/>
         <w:rPr>
           <w:rFonts w:eastAsia="Calibri"/>
@@ -158,7 +137,7 @@
     </w:p>
     <w:p>
       <w:pPr>
-        <w:pStyle w:val="ListParagraph"/>
+        <w:pStyle w:val="Listeafsnit"/>
         <w:numPr>
           <w:ilvl w:val="0"/>
           <w:numId w:val="7"/>
@@ -178,7 +157,7 @@
     </w:p>
     <w:p>
       <w:pPr>
-        <w:pStyle w:val="ListParagraph"/>
+        <w:pStyle w:val="Listeafsnit"/>
         <w:numPr>
           <w:ilvl w:val="1"/>
           <w:numId w:val="7"/>
@@ -203,7 +182,7 @@
     </w:p>
     <w:p>
       <w:pPr>
-        <w:pStyle w:val="ListParagraph"/>
+        <w:pStyle w:val="Listeafsnit"/>
         <w:numPr>
           <w:ilvl w:val="1"/>
           <w:numId w:val="7"/>
@@ -227,7 +206,7 @@
     </w:p>
     <w:p>
       <w:pPr>
-        <w:pStyle w:val="ListParagraph"/>
+        <w:pStyle w:val="Listeafsnit"/>
         <w:numPr>
           <w:ilvl w:val="1"/>
           <w:numId w:val="7"/>
@@ -242,20 +221,11 @@
         </w:rPr>
         <w:t xml:space="preserve">Skal kunne styre op til </w:t>
       </w:r>
-      <w:commentRangeStart w:id="4"/>
       <w:r>
         <w:rPr>
           <w:rFonts w:eastAsia="Calibri"/>
         </w:rPr>
         <w:t>16</w:t>
-      </w:r>
-      <w:commentRangeEnd w:id="4"/>
-      <w:r>
-        <w:rPr>
-          <w:rStyle w:val="CommentReference"/>
-          <w:rFonts w:ascii="Calibri" w:eastAsia="Times New Roman" w:hAnsi="Calibri" w:cs="Times New Roman"/>
-        </w:rPr>
-        <w:commentReference w:id="4"/>
       </w:r>
       <w:r>
         <w:rPr>
@@ -284,7 +254,7 @@
     </w:p>
     <w:p>
       <w:pPr>
-        <w:pStyle w:val="ListParagraph"/>
+        <w:pStyle w:val="Listeafsnit"/>
         <w:numPr>
           <w:ilvl w:val="1"/>
           <w:numId w:val="7"/>
@@ -305,7 +275,7 @@
         </w:rPr>
         <w:t xml:space="preserve"> med en lydstyrke af minimum 70 dB </w:t>
       </w:r>
-      <w:commentRangeStart w:id="5"/>
+      <w:commentRangeStart w:id="3"/>
       <w:r>
         <w:rPr>
           <w:rFonts w:eastAsia="Calibri"/>
@@ -313,14 +283,14 @@
         </w:rPr>
         <w:t xml:space="preserve">+/-5 dB </w:t>
       </w:r>
-      <w:commentRangeEnd w:id="5"/>
-      <w:r>
-        <w:rPr>
-          <w:rStyle w:val="CommentReference"/>
+      <w:commentRangeEnd w:id="3"/>
+      <w:r>
+        <w:rPr>
+          <w:rStyle w:val="Kommentarhenvisning"/>
           <w:rFonts w:ascii="Calibri" w:eastAsia="Times New Roman" w:hAnsi="Calibri" w:cs="Times New Roman"/>
           <w:highlight w:val="yellow"/>
         </w:rPr>
-        <w:commentReference w:id="5"/>
+        <w:commentReference w:id="3"/>
       </w:r>
       <w:r>
         <w:rPr>
@@ -331,7 +301,7 @@
     </w:p>
     <w:p>
       <w:pPr>
-        <w:pStyle w:val="ListParagraph"/>
+        <w:pStyle w:val="Listeafsnit"/>
         <w:ind w:left="792"/>
         <w:rPr>
           <w:rFonts w:eastAsia="Calibri"/>
@@ -340,7 +310,7 @@
     </w:p>
     <w:p>
       <w:pPr>
-        <w:pStyle w:val="ListParagraph"/>
+        <w:pStyle w:val="Listeafsnit"/>
         <w:numPr>
           <w:ilvl w:val="0"/>
           <w:numId w:val="7"/>
@@ -360,7 +330,7 @@
     </w:p>
     <w:p>
       <w:pPr>
-        <w:pStyle w:val="ListParagraph"/>
+        <w:pStyle w:val="Listeafsnit"/>
         <w:numPr>
           <w:ilvl w:val="1"/>
           <w:numId w:val="7"/>
@@ -378,7 +348,7 @@
     </w:p>
     <w:p>
       <w:pPr>
-        <w:pStyle w:val="ListParagraph"/>
+        <w:pStyle w:val="Listeafsnit"/>
         <w:numPr>
           <w:ilvl w:val="1"/>
           <w:numId w:val="7"/>
@@ -396,7 +366,7 @@
     </w:p>
     <w:p>
       <w:pPr>
-        <w:pStyle w:val="ListParagraph"/>
+        <w:pStyle w:val="Listeafsnit"/>
         <w:numPr>
           <w:ilvl w:val="1"/>
           <w:numId w:val="7"/>
@@ -411,8 +381,8 @@
         </w:rPr>
         <w:t>Brugergrænsefladen på Rock skal væ</w:t>
       </w:r>
-      <w:bookmarkStart w:id="6" w:name="_GoBack"/>
-      <w:bookmarkEnd w:id="6"/>
+      <w:bookmarkStart w:id="4" w:name="_GoBack"/>
+      <w:bookmarkEnd w:id="4"/>
       <w:r>
         <w:rPr>
           <w:rFonts w:eastAsia="Calibri"/>
@@ -434,7 +404,7 @@
     </w:p>
     <w:p>
       <w:pPr>
-        <w:pStyle w:val="ListParagraph"/>
+        <w:pStyle w:val="Listeafsnit"/>
         <w:numPr>
           <w:ilvl w:val="1"/>
           <w:numId w:val="7"/>
@@ -449,7 +419,7 @@
         </w:rPr>
         <w:t xml:space="preserve">Skal have en lydafgiver med en lydstyrke af minimum 70 dB </w:t>
       </w:r>
-      <w:commentRangeStart w:id="7"/>
+      <w:commentRangeStart w:id="5"/>
       <w:r>
         <w:rPr>
           <w:rFonts w:eastAsia="Calibri"/>
@@ -462,13 +432,13 @@
         </w:rPr>
         <w:t xml:space="preserve">B </w:t>
       </w:r>
-      <w:commentRangeEnd w:id="7"/>
-      <w:r>
-        <w:rPr>
-          <w:rStyle w:val="CommentReference"/>
+      <w:commentRangeEnd w:id="5"/>
+      <w:r>
+        <w:rPr>
+          <w:rStyle w:val="Kommentarhenvisning"/>
           <w:rFonts w:ascii="Calibri" w:eastAsia="Times New Roman" w:hAnsi="Calibri" w:cs="Times New Roman"/>
         </w:rPr>
-        <w:commentReference w:id="7"/>
+        <w:commentReference w:id="5"/>
       </w:r>
       <w:r>
         <w:rPr>
@@ -488,115 +458,147 @@
 </file>
 
 <file path=word/comments.xml><?xml version="1.0" encoding="utf-8"?>
-<w:comments xmlns:wpc="http://schemas.microsoft.com/office/word/2010/wordprocessingCanvas" xmlns:mc="http://schemas.openxmlformats.org/markup-compatibility/2006" xmlns:o="urn:schemas-microsoft-com:office:office" xmlns:r="http://schemas.openxmlformats.org/officeDocument/2006/relationships" xmlns:m="http://schemas.openxmlformats.org/officeDocument/2006/math" xmlns:v="urn:schemas-microsoft-com:vml" xmlns:wp14="http://schemas.microsoft.com/office/word/2010/wordprocessingDrawing" xmlns:wp="http://schemas.openxmlformats.org/drawingml/2006/wordprocessingDrawing" xmlns:w10="urn:schemas-microsoft-com:office:word" xmlns:w="http://schemas.openxmlformats.org/wordprocessingml/2006/main" xmlns:w14="http://schemas.microsoft.com/office/word/2010/wordml" xmlns:wpg="http://schemas.microsoft.com/office/word/2010/wordprocessingGroup" xmlns:wpi="http://schemas.microsoft.com/office/word/2010/wordprocessingInk" xmlns:wne="http://schemas.microsoft.com/office/word/2006/wordml" xmlns:wps="http://schemas.microsoft.com/office/word/2010/wordprocessingShape" mc:Ignorable="w14 wp14">
-  <w:comment w:id="1" w:author="Mathias" w:date="2014-10-11T13:41:00Z" w:initials="M">
+<w:comments xmlns:ve="http://schemas.openxmlformats.org/markup-compatibility/2006" xmlns:o="urn:schemas-microsoft-com:office:office" xmlns:r="http://schemas.openxmlformats.org/officeDocument/2006/relationships" xmlns:m="http://schemas.openxmlformats.org/officeDocument/2006/math" xmlns:v="urn:schemas-microsoft-com:vml" xmlns:wp="http://schemas.openxmlformats.org/drawingml/2006/wordprocessingDrawing" xmlns:w10="urn:schemas-microsoft-com:office:word" xmlns:w="http://schemas.openxmlformats.org/wordprocessingml/2006/main" xmlns:wne="http://schemas.microsoft.com/office/word/2006/wordml">
+  <w:comment w:id="1" w:author="Mathias" w:date="2014-10-12T12:46:00Z" w:initials="M">
     <w:p>
       <w:pPr>
-        <w:pStyle w:val="CommentText"/>
-      </w:pPr>
-      <w:r>
-        <w:rPr>
-          <w:rStyle w:val="CommentReference"/>
+        <w:pStyle w:val="Kommentartekst"/>
+        <w:pBdr>
+          <w:bottom w:val="single" w:sz="6" w:space="1" w:color="auto"/>
+        </w:pBdr>
+      </w:pPr>
+      <w:r>
+        <w:rPr>
+          <w:rStyle w:val="Kommentarhenvisning"/>
         </w:rPr>
         <w:annotationRef/>
       </w:r>
       <w:r>
-        <w:t>Der er forskellige slags Bluetooth. De fleste er Class 2 devices. De har en typisk range på 10 meter cirka, siger nettet, så 10 er rimelig passende. Vi kan jo evt. teste det med mobiltelefoner.</w:t>
-      </w:r>
+        <w:t>Er det ikke et input så?</w:t>
+      </w:r>
+    </w:p>
+    <w:p>
+      <w:pPr>
+        <w:pStyle w:val="Kommentartekst"/>
+      </w:pPr>
+      <w:r>
+        <w:t xml:space="preserve">Er i tvivl om outputtet skal være </w:t>
+      </w:r>
+      <w:proofErr w:type="spellStart"/>
+      <w:r>
+        <w:t>mini-jack</w:t>
+      </w:r>
+      <w:proofErr w:type="spellEnd"/>
+      <w:r>
+        <w:t>?</w:t>
+      </w:r>
+      <w:r>
+        <w:t xml:space="preserve"> Spørg lige Lukas eller Felix hvad de tror.</w:t>
+      </w:r>
+    </w:p>
+    <w:p>
+      <w:pPr>
+        <w:pStyle w:val="Kommentartekst"/>
+      </w:pPr>
     </w:p>
   </w:comment>
-  <w:comment w:id="2" w:author="Mathias" w:date="2014-10-11T13:41:00Z" w:initials="M">
+  <w:comment w:id="2" w:author="Mathias" w:date="2014-10-12T12:43:00Z" w:initials="M">
     <w:p>
       <w:pPr>
-        <w:pStyle w:val="CommentText"/>
-      </w:pPr>
-      <w:r>
-        <w:rPr>
-          <w:rStyle w:val="CommentReference"/>
+        <w:pStyle w:val="Kommentartekst"/>
+      </w:pPr>
+      <w:r>
+        <w:rPr>
+          <w:rStyle w:val="Kommentarhenvisning"/>
         </w:rPr>
         <w:annotationRef/>
       </w:r>
       <w:r>
-        <w:t>Er det ikke et input så?</w:t>
+        <w:t>Hvad menes med dette? Har ikke helt forstået om sensorne skal forbindes trådløst eller ej? Det er i hvert fald meget nemmere at gøre det med ledninger... så er det i hvert fald nemt at fastlægge sensorforbindelseslængden.</w:t>
+      </w:r>
+    </w:p>
+    <w:p>
+      <w:pPr>
+        <w:pStyle w:val="Kommentartekst"/>
+      </w:pPr>
+      <w:r>
+        <w:t>----------------------------------------------------</w:t>
+      </w:r>
+    </w:p>
+    <w:p>
+      <w:pPr>
+        <w:pStyle w:val="Kommentartekst"/>
+      </w:pPr>
+      <w:r>
+        <w:t>Jeg vil mene at dette punkt er for upræcis og det er næsten umuligt at beskrive ordentligt hvad der menes</w:t>
       </w:r>
     </w:p>
   </w:comment>
-  <w:comment w:id="3" w:author="Mathias" w:date="2014-10-11T13:48:00Z" w:initials="M">
+  <w:comment w:id="3" w:author="Mathias" w:date="2014-10-12T12:45:00Z" w:initials="M">
     <w:p>
       <w:pPr>
-        <w:pStyle w:val="CommentText"/>
-      </w:pPr>
-      <w:r>
-        <w:rPr>
-          <w:rStyle w:val="CommentReference"/>
+        <w:pStyle w:val="Kommentartekst"/>
+        <w:pBdr>
+          <w:bottom w:val="single" w:sz="6" w:space="1" w:color="auto"/>
+        </w:pBdr>
+      </w:pPr>
+      <w:r>
+        <w:rPr>
+          <w:rStyle w:val="Kommentarhenvisning"/>
         </w:rPr>
         <w:annotationRef/>
       </w:r>
       <w:r>
-        <w:t>Hvad menes med dette? Har ikke helt forstået om sensorne skal forbindes trådløst eller ej? Det er i hvert fald meget nemmere at gøre det med ledninger... så er det i hvert fald nemt at fastlægge sensorforbindelseslængden.</w:t>
+        <w:t xml:space="preserve">Hvis det er minimum 70, giver det så mening at sige minimum </w:t>
+      </w:r>
+      <w:r>
+        <w:t xml:space="preserve">65-75? Hvad er lydafgiverens funktion </w:t>
+      </w:r>
+      <w:r>
+        <w:t xml:space="preserve">på </w:t>
+      </w:r>
+      <w:proofErr w:type="spellStart"/>
+      <w:r>
+        <w:t>Body</w:t>
+      </w:r>
+      <w:proofErr w:type="spellEnd"/>
+      <w:r>
+        <w:t xml:space="preserve"> egentligt?</w:t>
+      </w:r>
+    </w:p>
+    <w:p>
+      <w:pPr>
+        <w:pStyle w:val="Kommentartekst"/>
+      </w:pPr>
+      <w:r>
+        <w:t>Tror at vi skal lave fejlindikatoren om til en rød diode i stedet.</w:t>
       </w:r>
     </w:p>
   </w:comment>
-  <w:comment w:id="4" w:author="Mathias" w:date="2014-10-11T14:06:00Z" w:initials="M">
+  <w:comment w:id="5" w:author="Mathias" w:date="2014-10-12T12:46:00Z" w:initials="M">
     <w:p>
       <w:pPr>
-        <w:pStyle w:val="CommentText"/>
-      </w:pPr>
-      <w:r>
-        <w:rPr>
-          <w:rStyle w:val="CommentReference"/>
+        <w:pStyle w:val="Kommentartekst"/>
+        <w:pBdr>
+          <w:bottom w:val="single" w:sz="6" w:space="1" w:color="auto"/>
+        </w:pBdr>
+      </w:pPr>
+      <w:r>
+        <w:rPr>
+          <w:rStyle w:val="Kommentarhenvisning"/>
         </w:rPr>
         <w:annotationRef/>
       </w:r>
       <w:r>
-        <w:t>Snakkede med Lukas om det da vi lavede BDD.  Han lød ret sikker på vi max kunne have 16.</w:t>
-      </w:r>
-      <w:r>
-        <w:t xml:space="preserve"> </w:t>
-      </w:r>
-      <w:r>
-        <w:t xml:space="preserve">Det står i BDD for Body. </w:t>
-      </w:r>
-      <w:r>
-        <w:t>(rettet fra 8)</w:t>
+        <w:t>Samme som ovenover</w:t>
       </w:r>
     </w:p>
-  </w:comment>
-  <w:comment w:id="5" w:author="Mathias" w:date="2014-10-11T13:43:00Z" w:initials="M">
     <w:p>
       <w:pPr>
-        <w:pStyle w:val="CommentText"/>
-      </w:pPr>
-      <w:r>
-        <w:rPr>
-          <w:rStyle w:val="CommentReference"/>
-        </w:rPr>
-        <w:annotationRef/>
-      </w:r>
-      <w:r>
-        <w:t xml:space="preserve">Hvis det er minimum 70, giver det så mening at sige minimum </w:t>
-      </w:r>
-      <w:r>
-        <w:t xml:space="preserve">65-75? Hvad er lydafgiverens funktion </w:t>
-      </w:r>
-      <w:r>
-        <w:t>på Body egentligt?</w:t>
-      </w:r>
-    </w:p>
-  </w:comment>
-  <w:comment w:id="7" w:author="Mathias" w:date="2014-10-11T13:44:00Z" w:initials="M">
-    <w:p>
-      <w:pPr>
-        <w:pStyle w:val="CommentText"/>
-      </w:pPr>
-      <w:r>
-        <w:rPr>
-          <w:rStyle w:val="CommentReference"/>
-        </w:rPr>
-        <w:annotationRef/>
-      </w:r>
-      <w:r>
-        <w:t>Samme som ovenover</w:t>
+        <w:pStyle w:val="Kommentartekst"/>
+      </w:pPr>
+      <w:r>
+        <w:t>Diode!</w:t>
       </w:r>
     </w:p>
   </w:comment>
@@ -604,7 +606,7 @@
 </file>
 
 <file path=word/numbering.xml><?xml version="1.0" encoding="utf-8"?>
-<w:numbering xmlns:wpc="http://schemas.microsoft.com/office/word/2010/wordprocessingCanvas" xmlns:mc="http://schemas.openxmlformats.org/markup-compatibility/2006" xmlns:o="urn:schemas-microsoft-com:office:office" xmlns:r="http://schemas.openxmlformats.org/officeDocument/2006/relationships" xmlns:m="http://schemas.openxmlformats.org/officeDocument/2006/math" xmlns:v="urn:schemas-microsoft-com:vml" xmlns:wp14="http://schemas.microsoft.com/office/word/2010/wordprocessingDrawing" xmlns:wp="http://schemas.openxmlformats.org/drawingml/2006/wordprocessingDrawing" xmlns:w10="urn:schemas-microsoft-com:office:word" xmlns:w="http://schemas.openxmlformats.org/wordprocessingml/2006/main" xmlns:w14="http://schemas.microsoft.com/office/word/2010/wordml" xmlns:wpg="http://schemas.microsoft.com/office/word/2010/wordprocessingGroup" xmlns:wpi="http://schemas.microsoft.com/office/word/2010/wordprocessingInk" xmlns:wne="http://schemas.microsoft.com/office/word/2006/wordml" xmlns:wps="http://schemas.microsoft.com/office/word/2010/wordprocessingShape" mc:Ignorable="w14 wp14">
+<w:numbering xmlns:ve="http://schemas.openxmlformats.org/markup-compatibility/2006" xmlns:o="urn:schemas-microsoft-com:office:office" xmlns:r="http://schemas.openxmlformats.org/officeDocument/2006/relationships" xmlns:m="http://schemas.openxmlformats.org/officeDocument/2006/math" xmlns:v="urn:schemas-microsoft-com:vml" xmlns:wp="http://schemas.openxmlformats.org/drawingml/2006/wordprocessingDrawing" xmlns:w10="urn:schemas-microsoft-com:office:word" xmlns:w="http://schemas.openxmlformats.org/wordprocessingml/2006/main" xmlns:wne="http://schemas.microsoft.com/office/word/2006/wordml">
   <w:abstractNum w:abstractNumId="0">
     <w:nsid w:val="18354E2B"/>
     <w:multiLevelType w:val="hybridMultilevel"/>
@@ -1360,7 +1362,7 @@
 </file>
 
 <file path=word/styles.xml><?xml version="1.0" encoding="utf-8"?>
-<w:styles xmlns:mc="http://schemas.openxmlformats.org/markup-compatibility/2006" xmlns:r="http://schemas.openxmlformats.org/officeDocument/2006/relationships" xmlns:w="http://schemas.openxmlformats.org/wordprocessingml/2006/main" xmlns:w14="http://schemas.microsoft.com/office/word/2010/wordml" mc:Ignorable="w14">
+<w:styles xmlns:r="http://schemas.openxmlformats.org/officeDocument/2006/relationships" xmlns:w="http://schemas.openxmlformats.org/wordprocessingml/2006/main">
   <w:docDefaults>
     <w:rPrDefault>
       <w:rPr>
@@ -1527,11 +1529,11 @@
       <w:szCs w:val="24"/>
     </w:rPr>
   </w:style>
-  <w:style w:type="paragraph" w:styleId="Heading1">
+  <w:style w:type="paragraph" w:styleId="Overskrift1">
     <w:name w:val="heading 1"/>
     <w:basedOn w:val="Normal"/>
     <w:next w:val="Normal"/>
-    <w:link w:val="Heading1Char"/>
+    <w:link w:val="Overskrift1Tegn"/>
     <w:uiPriority w:val="9"/>
     <w:qFormat/>
     <w:rsid w:val="00FF49B5"/>
@@ -1550,11 +1552,11 @@
       <w:szCs w:val="28"/>
     </w:rPr>
   </w:style>
-  <w:style w:type="paragraph" w:styleId="Heading2">
+  <w:style w:type="paragraph" w:styleId="Overskrift2">
     <w:name w:val="heading 2"/>
     <w:basedOn w:val="Normal"/>
     <w:next w:val="Normal"/>
-    <w:link w:val="Heading2Char"/>
+    <w:link w:val="Overskrift2Tegn"/>
     <w:uiPriority w:val="9"/>
     <w:unhideWhenUsed/>
     <w:qFormat/>
@@ -1572,11 +1574,11 @@
       <w:szCs w:val="26"/>
     </w:rPr>
   </w:style>
-  <w:style w:type="paragraph" w:styleId="Heading3">
+  <w:style w:type="paragraph" w:styleId="Overskrift3">
     <w:name w:val="heading 3"/>
     <w:basedOn w:val="Normal"/>
     <w:next w:val="Normal"/>
-    <w:link w:val="Heading3Char"/>
+    <w:link w:val="Overskrift3Tegn"/>
     <w:uiPriority w:val="9"/>
     <w:unhideWhenUsed/>
     <w:qFormat/>
@@ -1593,11 +1595,11 @@
       <w:sz w:val="26"/>
     </w:rPr>
   </w:style>
-  <w:style w:type="paragraph" w:styleId="Heading4">
+  <w:style w:type="paragraph" w:styleId="Overskrift4">
     <w:name w:val="heading 4"/>
     <w:basedOn w:val="Normal"/>
     <w:next w:val="Normal"/>
-    <w:link w:val="Heading4Char"/>
+    <w:link w:val="Overskrift4Tegn"/>
     <w:uiPriority w:val="9"/>
     <w:semiHidden/>
     <w:unhideWhenUsed/>
@@ -1618,11 +1620,11 @@
       <w:color w:val="4F81BD" w:themeColor="accent1"/>
     </w:rPr>
   </w:style>
-  <w:style w:type="paragraph" w:styleId="Heading5">
+  <w:style w:type="paragraph" w:styleId="Overskrift5">
     <w:name w:val="heading 5"/>
     <w:basedOn w:val="Normal"/>
     <w:next w:val="Normal"/>
-    <w:link w:val="Heading5Char"/>
+    <w:link w:val="Overskrift5Tegn"/>
     <w:uiPriority w:val="9"/>
     <w:semiHidden/>
     <w:unhideWhenUsed/>
@@ -1639,11 +1641,11 @@
       <w:color w:val="243F60" w:themeColor="accent1" w:themeShade="7F"/>
     </w:rPr>
   </w:style>
-  <w:style w:type="paragraph" w:styleId="Heading6">
+  <w:style w:type="paragraph" w:styleId="Overskrift6">
     <w:name w:val="heading 6"/>
     <w:basedOn w:val="Normal"/>
     <w:next w:val="Normal"/>
-    <w:link w:val="Heading6Char"/>
+    <w:link w:val="Overskrift6Tegn"/>
     <w:uiPriority w:val="9"/>
     <w:semiHidden/>
     <w:unhideWhenUsed/>
@@ -1662,11 +1664,11 @@
       <w:color w:val="243F60" w:themeColor="accent1" w:themeShade="7F"/>
     </w:rPr>
   </w:style>
-  <w:style w:type="paragraph" w:styleId="Heading7">
+  <w:style w:type="paragraph" w:styleId="Overskrift7">
     <w:name w:val="heading 7"/>
     <w:basedOn w:val="Normal"/>
     <w:next w:val="Normal"/>
-    <w:link w:val="Heading7Char"/>
+    <w:link w:val="Overskrift7Tegn"/>
     <w:uiPriority w:val="9"/>
     <w:semiHidden/>
     <w:unhideWhenUsed/>
@@ -1685,11 +1687,11 @@
       <w:color w:val="404040" w:themeColor="text1" w:themeTint="BF"/>
     </w:rPr>
   </w:style>
-  <w:style w:type="paragraph" w:styleId="Heading8">
+  <w:style w:type="paragraph" w:styleId="Overskrift8">
     <w:name w:val="heading 8"/>
     <w:basedOn w:val="Normal"/>
     <w:next w:val="Normal"/>
-    <w:link w:val="Heading8Char"/>
+    <w:link w:val="Overskrift8Tegn"/>
     <w:uiPriority w:val="9"/>
     <w:semiHidden/>
     <w:unhideWhenUsed/>
@@ -1708,11 +1710,11 @@
       <w:szCs w:val="20"/>
     </w:rPr>
   </w:style>
-  <w:style w:type="paragraph" w:styleId="Heading9">
+  <w:style w:type="paragraph" w:styleId="Overskrift9">
     <w:name w:val="heading 9"/>
     <w:basedOn w:val="Normal"/>
     <w:next w:val="Normal"/>
-    <w:link w:val="Heading9Char"/>
+    <w:link w:val="Overskrift9Tegn"/>
     <w:uiPriority w:val="9"/>
     <w:semiHidden/>
     <w:unhideWhenUsed/>
@@ -1733,17 +1735,18 @@
       <w:szCs w:val="20"/>
     </w:rPr>
   </w:style>
-  <w:style w:type="character" w:default="1" w:styleId="DefaultParagraphFont">
+  <w:style w:type="character" w:default="1" w:styleId="Standardskrifttypeiafsnit">
     <w:name w:val="Default Paragraph Font"/>
     <w:uiPriority w:val="1"/>
     <w:semiHidden/>
     <w:unhideWhenUsed/>
   </w:style>
-  <w:style w:type="table" w:default="1" w:styleId="TableNormal">
+  <w:style w:type="table" w:default="1" w:styleId="Tabel-Normal">
     <w:name w:val="Normal Table"/>
     <w:uiPriority w:val="99"/>
     <w:semiHidden/>
     <w:unhideWhenUsed/>
+    <w:qFormat/>
     <w:tblPr>
       <w:tblInd w:w="0" w:type="dxa"/>
       <w:tblCellMar>
@@ -1754,16 +1757,16 @@
       </w:tblCellMar>
     </w:tblPr>
   </w:style>
-  <w:style w:type="numbering" w:default="1" w:styleId="NoList">
+  <w:style w:type="numbering" w:default="1" w:styleId="Ingenoversigt">
     <w:name w:val="No List"/>
     <w:uiPriority w:val="99"/>
     <w:semiHidden/>
     <w:unhideWhenUsed/>
   </w:style>
-  <w:style w:type="character" w:customStyle="1" w:styleId="Heading2Char">
-    <w:name w:val="Heading 2 Char"/>
-    <w:basedOn w:val="DefaultParagraphFont"/>
-    <w:link w:val="Heading2"/>
+  <w:style w:type="character" w:customStyle="1" w:styleId="Overskrift2Tegn">
+    <w:name w:val="Overskrift 2 Tegn"/>
+    <w:basedOn w:val="Standardskrifttypeiafsnit"/>
+    <w:link w:val="Overskrift2"/>
     <w:uiPriority w:val="9"/>
     <w:rsid w:val="006F4F77"/>
     <w:rPr>
@@ -1773,10 +1776,10 @@
       <w:szCs w:val="26"/>
     </w:rPr>
   </w:style>
-  <w:style w:type="character" w:customStyle="1" w:styleId="Heading3Char">
-    <w:name w:val="Heading 3 Char"/>
-    <w:basedOn w:val="DefaultParagraphFont"/>
-    <w:link w:val="Heading3"/>
+  <w:style w:type="character" w:customStyle="1" w:styleId="Overskrift3Tegn">
+    <w:name w:val="Overskrift 3 Tegn"/>
+    <w:basedOn w:val="Standardskrifttypeiafsnit"/>
+    <w:link w:val="Overskrift3"/>
     <w:uiPriority w:val="9"/>
     <w:rsid w:val="006F4F77"/>
     <w:rPr>
@@ -1786,7 +1789,7 @@
       <w:szCs w:val="24"/>
     </w:rPr>
   </w:style>
-  <w:style w:type="paragraph" w:styleId="ListParagraph">
+  <w:style w:type="paragraph" w:styleId="Listeafsnit">
     <w:name w:val="List Paragraph"/>
     <w:basedOn w:val="Normal"/>
     <w:uiPriority w:val="34"/>
@@ -1802,10 +1805,10 @@
       <w:szCs w:val="22"/>
     </w:rPr>
   </w:style>
-  <w:style w:type="character" w:customStyle="1" w:styleId="Heading1Char">
-    <w:name w:val="Heading 1 Char"/>
-    <w:basedOn w:val="DefaultParagraphFont"/>
-    <w:link w:val="Heading1"/>
+  <w:style w:type="character" w:customStyle="1" w:styleId="Overskrift1Tegn">
+    <w:name w:val="Overskrift 1 Tegn"/>
+    <w:basedOn w:val="Standardskrifttypeiafsnit"/>
+    <w:link w:val="Overskrift1"/>
     <w:uiPriority w:val="9"/>
     <w:rsid w:val="00FF49B5"/>
     <w:rPr>
@@ -1817,10 +1820,10 @@
       <w:szCs w:val="28"/>
     </w:rPr>
   </w:style>
-  <w:style w:type="character" w:customStyle="1" w:styleId="Heading4Char">
-    <w:name w:val="Heading 4 Char"/>
-    <w:basedOn w:val="DefaultParagraphFont"/>
-    <w:link w:val="Heading4"/>
+  <w:style w:type="character" w:customStyle="1" w:styleId="Overskrift4Tegn">
+    <w:name w:val="Overskrift 4 Tegn"/>
+    <w:basedOn w:val="Standardskrifttypeiafsnit"/>
+    <w:link w:val="Overskrift4"/>
     <w:uiPriority w:val="9"/>
     <w:semiHidden/>
     <w:rsid w:val="00FF49B5"/>
@@ -1834,10 +1837,10 @@
       <w:szCs w:val="24"/>
     </w:rPr>
   </w:style>
-  <w:style w:type="character" w:customStyle="1" w:styleId="Heading5Char">
-    <w:name w:val="Heading 5 Char"/>
-    <w:basedOn w:val="DefaultParagraphFont"/>
-    <w:link w:val="Heading5"/>
+  <w:style w:type="character" w:customStyle="1" w:styleId="Overskrift5Tegn">
+    <w:name w:val="Overskrift 5 Tegn"/>
+    <w:basedOn w:val="Standardskrifttypeiafsnit"/>
+    <w:link w:val="Overskrift5"/>
     <w:uiPriority w:val="9"/>
     <w:semiHidden/>
     <w:rsid w:val="00FF49B5"/>
@@ -1847,10 +1850,10 @@
       <w:szCs w:val="24"/>
     </w:rPr>
   </w:style>
-  <w:style w:type="character" w:customStyle="1" w:styleId="Heading6Char">
-    <w:name w:val="Heading 6 Char"/>
-    <w:basedOn w:val="DefaultParagraphFont"/>
-    <w:link w:val="Heading6"/>
+  <w:style w:type="character" w:customStyle="1" w:styleId="Overskrift6Tegn">
+    <w:name w:val="Overskrift 6 Tegn"/>
+    <w:basedOn w:val="Standardskrifttypeiafsnit"/>
+    <w:link w:val="Overskrift6"/>
     <w:uiPriority w:val="9"/>
     <w:semiHidden/>
     <w:rsid w:val="00FF49B5"/>
@@ -1862,10 +1865,10 @@
       <w:szCs w:val="24"/>
     </w:rPr>
   </w:style>
-  <w:style w:type="character" w:customStyle="1" w:styleId="Heading7Char">
-    <w:name w:val="Heading 7 Char"/>
-    <w:basedOn w:val="DefaultParagraphFont"/>
-    <w:link w:val="Heading7"/>
+  <w:style w:type="character" w:customStyle="1" w:styleId="Overskrift7Tegn">
+    <w:name w:val="Overskrift 7 Tegn"/>
+    <w:basedOn w:val="Standardskrifttypeiafsnit"/>
+    <w:link w:val="Overskrift7"/>
     <w:uiPriority w:val="9"/>
     <w:semiHidden/>
     <w:rsid w:val="00FF49B5"/>
@@ -1877,10 +1880,10 @@
       <w:szCs w:val="24"/>
     </w:rPr>
   </w:style>
-  <w:style w:type="character" w:customStyle="1" w:styleId="Heading8Char">
-    <w:name w:val="Heading 8 Char"/>
-    <w:basedOn w:val="DefaultParagraphFont"/>
-    <w:link w:val="Heading8"/>
+  <w:style w:type="character" w:customStyle="1" w:styleId="Overskrift8Tegn">
+    <w:name w:val="Overskrift 8 Tegn"/>
+    <w:basedOn w:val="Standardskrifttypeiafsnit"/>
+    <w:link w:val="Overskrift8"/>
     <w:uiPriority w:val="9"/>
     <w:semiHidden/>
     <w:rsid w:val="00FF49B5"/>
@@ -1891,10 +1894,10 @@
       <w:szCs w:val="20"/>
     </w:rPr>
   </w:style>
-  <w:style w:type="character" w:customStyle="1" w:styleId="Heading9Char">
-    <w:name w:val="Heading 9 Char"/>
-    <w:basedOn w:val="DefaultParagraphFont"/>
-    <w:link w:val="Heading9"/>
+  <w:style w:type="character" w:customStyle="1" w:styleId="Overskrift9Tegn">
+    <w:name w:val="Overskrift 9 Tegn"/>
+    <w:basedOn w:val="Standardskrifttypeiafsnit"/>
+    <w:link w:val="Overskrift9"/>
     <w:uiPriority w:val="9"/>
     <w:semiHidden/>
     <w:rsid w:val="00FF49B5"/>
@@ -1907,9 +1910,9 @@
       <w:szCs w:val="20"/>
     </w:rPr>
   </w:style>
-  <w:style w:type="character" w:styleId="CommentReference">
+  <w:style w:type="character" w:styleId="Kommentarhenvisning">
     <w:name w:val="annotation reference"/>
-    <w:basedOn w:val="DefaultParagraphFont"/>
+    <w:basedOn w:val="Standardskrifttypeiafsnit"/>
     <w:uiPriority w:val="99"/>
     <w:semiHidden/>
     <w:unhideWhenUsed/>
@@ -1919,10 +1922,10 @@
       <w:szCs w:val="16"/>
     </w:rPr>
   </w:style>
-  <w:style w:type="paragraph" w:styleId="CommentText">
+  <w:style w:type="paragraph" w:styleId="Kommentartekst">
     <w:name w:val="annotation text"/>
     <w:basedOn w:val="Normal"/>
-    <w:link w:val="CommentTextChar"/>
+    <w:link w:val="KommentartekstTegn"/>
     <w:uiPriority w:val="99"/>
     <w:semiHidden/>
     <w:unhideWhenUsed/>
@@ -1932,10 +1935,10 @@
       <w:szCs w:val="20"/>
     </w:rPr>
   </w:style>
-  <w:style w:type="character" w:customStyle="1" w:styleId="CommentTextChar">
-    <w:name w:val="Comment Text Char"/>
-    <w:basedOn w:val="DefaultParagraphFont"/>
-    <w:link w:val="CommentText"/>
+  <w:style w:type="character" w:customStyle="1" w:styleId="KommentartekstTegn">
+    <w:name w:val="Kommentartekst Tegn"/>
+    <w:basedOn w:val="Standardskrifttypeiafsnit"/>
+    <w:link w:val="Kommentartekst"/>
     <w:uiPriority w:val="99"/>
     <w:semiHidden/>
     <w:rsid w:val="0097076F"/>
@@ -1945,11 +1948,11 @@
       <w:szCs w:val="20"/>
     </w:rPr>
   </w:style>
-  <w:style w:type="paragraph" w:styleId="CommentSubject">
+  <w:style w:type="paragraph" w:styleId="Kommentaremne">
     <w:name w:val="annotation subject"/>
-    <w:basedOn w:val="CommentText"/>
-    <w:next w:val="CommentText"/>
-    <w:link w:val="CommentSubjectChar"/>
+    <w:basedOn w:val="Kommentartekst"/>
+    <w:next w:val="Kommentartekst"/>
+    <w:link w:val="KommentaremneTegn"/>
     <w:uiPriority w:val="99"/>
     <w:semiHidden/>
     <w:unhideWhenUsed/>
@@ -1959,10 +1962,10 @@
       <w:bCs/>
     </w:rPr>
   </w:style>
-  <w:style w:type="character" w:customStyle="1" w:styleId="CommentSubjectChar">
-    <w:name w:val="Comment Subject Char"/>
-    <w:basedOn w:val="CommentTextChar"/>
-    <w:link w:val="CommentSubject"/>
+  <w:style w:type="character" w:customStyle="1" w:styleId="KommentaremneTegn">
+    <w:name w:val="Kommentaremne Tegn"/>
+    <w:basedOn w:val="KommentartekstTegn"/>
+    <w:link w:val="Kommentaremne"/>
     <w:uiPriority w:val="99"/>
     <w:semiHidden/>
     <w:rsid w:val="0097076F"/>
@@ -1974,10 +1977,10 @@
       <w:szCs w:val="20"/>
     </w:rPr>
   </w:style>
-  <w:style w:type="paragraph" w:styleId="BalloonText">
+  <w:style w:type="paragraph" w:styleId="Markeringsbobletekst">
     <w:name w:val="Balloon Text"/>
     <w:basedOn w:val="Normal"/>
-    <w:link w:val="BalloonTextChar"/>
+    <w:link w:val="MarkeringsbobletekstTegn"/>
     <w:uiPriority w:val="99"/>
     <w:semiHidden/>
     <w:unhideWhenUsed/>
@@ -1988,10 +1991,10 @@
       <w:szCs w:val="16"/>
     </w:rPr>
   </w:style>
-  <w:style w:type="character" w:customStyle="1" w:styleId="BalloonTextChar">
-    <w:name w:val="Balloon Text Char"/>
-    <w:basedOn w:val="DefaultParagraphFont"/>
-    <w:link w:val="BalloonText"/>
+  <w:style w:type="character" w:customStyle="1" w:styleId="MarkeringsbobletekstTegn">
+    <w:name w:val="Markeringsbobletekst Tegn"/>
+    <w:basedOn w:val="Standardskrifttypeiafsnit"/>
+    <w:link w:val="Markeringsbobletekst"/>
     <w:uiPriority w:val="99"/>
     <w:semiHidden/>
     <w:rsid w:val="0097076F"/>
@@ -2937,7 +2940,7 @@
 </file>
 
 <file path=customXml/itemProps1.xml><?xml version="1.0" encoding="utf-8"?>
-<ds:datastoreItem xmlns:ds="http://schemas.openxmlformats.org/officeDocument/2006/customXml" ds:itemID="{AF764027-A479-43D9-BD8B-98DBED328D94}">
+<ds:datastoreItem xmlns:ds="http://schemas.openxmlformats.org/officeDocument/2006/customXml" ds:itemID="{DC0E0EB9-234B-4D2C-96CC-CE730CE7E043}">
   <ds:schemaRefs>
     <ds:schemaRef ds:uri="http://schemas.openxmlformats.org/officeDocument/2006/bibliography"/>
   </ds:schemaRefs>

</xml_diff>

<commit_message>
Gennemset review. Stadig 2 stående punkter tilbage
</commit_message>
<xml_diff>
--- a/Kravspecifikation/Ikke-funktionelle Krav.docx
+++ b/Kravspecifikation/Ikke-funktionelle Krav.docx
@@ -1,10 +1,10 @@
 
 <file path=word/document.xml><?xml version="1.0" encoding="utf-8"?>
-<w:document xmlns:ve="http://schemas.openxmlformats.org/markup-compatibility/2006" xmlns:o="urn:schemas-microsoft-com:office:office" xmlns:r="http://schemas.openxmlformats.org/officeDocument/2006/relationships" xmlns:m="http://schemas.openxmlformats.org/officeDocument/2006/math" xmlns:v="urn:schemas-microsoft-com:vml" xmlns:wp="http://schemas.openxmlformats.org/drawingml/2006/wordprocessingDrawing" xmlns:w10="urn:schemas-microsoft-com:office:word" xmlns:w="http://schemas.openxmlformats.org/wordprocessingml/2006/main" xmlns:wne="http://schemas.microsoft.com/office/word/2006/wordml">
+<w:document xmlns:wpc="http://schemas.microsoft.com/office/word/2010/wordprocessingCanvas" xmlns:mc="http://schemas.openxmlformats.org/markup-compatibility/2006" xmlns:o="urn:schemas-microsoft-com:office:office" xmlns:r="http://schemas.openxmlformats.org/officeDocument/2006/relationships" xmlns:m="http://schemas.openxmlformats.org/officeDocument/2006/math" xmlns:v="urn:schemas-microsoft-com:vml" xmlns:wp14="http://schemas.microsoft.com/office/word/2010/wordprocessingDrawing" xmlns:wp="http://schemas.openxmlformats.org/drawingml/2006/wordprocessingDrawing" xmlns:w10="urn:schemas-microsoft-com:office:word" xmlns:w="http://schemas.openxmlformats.org/wordprocessingml/2006/main" xmlns:w14="http://schemas.microsoft.com/office/word/2010/wordml" xmlns:wpg="http://schemas.microsoft.com/office/word/2010/wordprocessingGroup" xmlns:wpi="http://schemas.microsoft.com/office/word/2010/wordprocessingInk" xmlns:wne="http://schemas.microsoft.com/office/word/2006/wordml" xmlns:wps="http://schemas.microsoft.com/office/word/2010/wordprocessingShape" mc:Ignorable="w14 wp14">
   <w:body>
     <w:p>
       <w:pPr>
-        <w:pStyle w:val="Overskrift2"/>
+        <w:pStyle w:val="Heading2"/>
       </w:pPr>
       <w:bookmarkStart w:id="0" w:name="_Toc384972852"/>
       <w:r>
@@ -18,7 +18,7 @@
     <w:p/>
     <w:p>
       <w:pPr>
-        <w:pStyle w:val="Listeafsnit"/>
+        <w:pStyle w:val="ListParagraph"/>
         <w:numPr>
           <w:ilvl w:val="0"/>
           <w:numId w:val="7"/>
@@ -38,7 +38,7 @@
     </w:p>
     <w:p>
       <w:pPr>
-        <w:pStyle w:val="Listeafsnit"/>
+        <w:pStyle w:val="ListParagraph"/>
         <w:numPr>
           <w:ilvl w:val="1"/>
           <w:numId w:val="7"/>
@@ -56,7 +56,7 @@
     </w:p>
     <w:p>
       <w:pPr>
-        <w:pStyle w:val="Listeafsnit"/>
+        <w:pStyle w:val="ListParagraph"/>
         <w:numPr>
           <w:ilvl w:val="1"/>
           <w:numId w:val="7"/>
@@ -81,7 +81,7 @@
       <w:commentRangeEnd w:id="1"/>
       <w:r>
         <w:rPr>
-          <w:rStyle w:val="Kommentarhenvisning"/>
+          <w:rStyle w:val="CommentReference"/>
           <w:rFonts w:ascii="Calibri" w:eastAsia="Times New Roman" w:hAnsi="Calibri" w:cs="Times New Roman"/>
         </w:rPr>
         <w:commentReference w:id="1"/>
@@ -95,7 +95,7 @@
     </w:p>
     <w:p>
       <w:pPr>
-        <w:pStyle w:val="Listeafsnit"/>
+        <w:pStyle w:val="ListParagraph"/>
         <w:numPr>
           <w:ilvl w:val="1"/>
           <w:numId w:val="7"/>
@@ -120,7 +120,7 @@
       <w:commentRangeEnd w:id="2"/>
       <w:r>
         <w:rPr>
-          <w:rStyle w:val="Kommentarhenvisning"/>
+          <w:rStyle w:val="CommentReference"/>
           <w:rFonts w:ascii="Calibri" w:eastAsia="Times New Roman" w:hAnsi="Calibri" w:cs="Times New Roman"/>
         </w:rPr>
         <w:commentReference w:id="2"/>
@@ -128,7 +128,7 @@
     </w:p>
     <w:p>
       <w:pPr>
-        <w:pStyle w:val="Listeafsnit"/>
+        <w:pStyle w:val="ListParagraph"/>
         <w:ind w:left="792"/>
         <w:rPr>
           <w:rFonts w:eastAsia="Calibri"/>
@@ -137,7 +137,7 @@
     </w:p>
     <w:p>
       <w:pPr>
-        <w:pStyle w:val="Listeafsnit"/>
+        <w:pStyle w:val="ListParagraph"/>
         <w:numPr>
           <w:ilvl w:val="0"/>
           <w:numId w:val="7"/>
@@ -157,7 +157,7 @@
     </w:p>
     <w:p>
       <w:pPr>
-        <w:pStyle w:val="Listeafsnit"/>
+        <w:pStyle w:val="ListParagraph"/>
         <w:numPr>
           <w:ilvl w:val="1"/>
           <w:numId w:val="7"/>
@@ -170,19 +170,18 @@
         <w:rPr>
           <w:rFonts w:eastAsia="Calibri"/>
         </w:rPr>
-        <w:t xml:space="preserve">Skal bruge </w:t>
-      </w:r>
-      <w:r>
-        <w:rPr>
-          <w:rFonts w:eastAsia="Calibri"/>
-          <w:highlight w:val="yellow"/>
-        </w:rPr>
-        <w:t>et eller andet batteri.</w:t>
+        <w:t xml:space="preserve">Skal </w:t>
+      </w:r>
+      <w:r>
+        <w:rPr>
+          <w:rFonts w:eastAsia="Calibri"/>
+        </w:rPr>
+        <w:t>kunne holde strøm i min. 3 timer.</w:t>
       </w:r>
     </w:p>
     <w:p>
       <w:pPr>
-        <w:pStyle w:val="Listeafsnit"/>
+        <w:pStyle w:val="ListParagraph"/>
         <w:numPr>
           <w:ilvl w:val="1"/>
           <w:numId w:val="7"/>
@@ -206,7 +205,7 @@
     </w:p>
     <w:p>
       <w:pPr>
-        <w:pStyle w:val="Listeafsnit"/>
+        <w:pStyle w:val="ListParagraph"/>
         <w:numPr>
           <w:ilvl w:val="1"/>
           <w:numId w:val="7"/>
@@ -231,7 +230,15 @@
         <w:rPr>
           <w:rFonts w:eastAsia="Calibri"/>
         </w:rPr>
-        <w:t xml:space="preserve"> sensorer på é</w:t>
+        <w:t xml:space="preserve"> s</w:t>
+      </w:r>
+      <w:bookmarkStart w:id="3" w:name="_GoBack"/>
+      <w:bookmarkEnd w:id="3"/>
+      <w:r>
+        <w:rPr>
+          <w:rFonts w:eastAsia="Calibri"/>
+        </w:rPr>
+        <w:t>ensorer på é</w:t>
       </w:r>
       <w:r>
         <w:rPr>
@@ -254,7 +261,7 @@
     </w:p>
     <w:p>
       <w:pPr>
-        <w:pStyle w:val="Listeafsnit"/>
+        <w:pStyle w:val="ListParagraph"/>
         <w:numPr>
           <w:ilvl w:val="1"/>
           <w:numId w:val="7"/>
@@ -267,41 +274,12 @@
         <w:rPr>
           <w:rFonts w:eastAsia="Calibri"/>
         </w:rPr>
-        <w:t>Skal have en lydafgiver</w:t>
-      </w:r>
-      <w:r>
-        <w:rPr>
-          <w:rFonts w:eastAsia="Calibri"/>
-        </w:rPr>
-        <w:t xml:space="preserve"> med en lydstyrke af minimum 70 dB </w:t>
-      </w:r>
-      <w:commentRangeStart w:id="3"/>
-      <w:r>
-        <w:rPr>
-          <w:rFonts w:eastAsia="Calibri"/>
-          <w:highlight w:val="yellow"/>
-        </w:rPr>
-        <w:t xml:space="preserve">+/-5 dB </w:t>
-      </w:r>
-      <w:commentRangeEnd w:id="3"/>
-      <w:r>
-        <w:rPr>
-          <w:rStyle w:val="Kommentarhenvisning"/>
-          <w:rFonts w:ascii="Calibri" w:eastAsia="Times New Roman" w:hAnsi="Calibri" w:cs="Times New Roman"/>
-          <w:highlight w:val="yellow"/>
-        </w:rPr>
-        <w:commentReference w:id="3"/>
-      </w:r>
-      <w:r>
-        <w:rPr>
-          <w:rFonts w:eastAsia="Calibri"/>
-        </w:rPr>
-        <w:t>målt på en afstand af 1 meter</w:t>
+        <w:t>Skal have en rød fejlindikator-diode.</w:t>
       </w:r>
     </w:p>
     <w:p>
       <w:pPr>
-        <w:pStyle w:val="Listeafsnit"/>
+        <w:pStyle w:val="ListParagraph"/>
         <w:ind w:left="792"/>
         <w:rPr>
           <w:rFonts w:eastAsia="Calibri"/>
@@ -310,7 +288,7 @@
     </w:p>
     <w:p>
       <w:pPr>
-        <w:pStyle w:val="Listeafsnit"/>
+        <w:pStyle w:val="ListParagraph"/>
         <w:numPr>
           <w:ilvl w:val="0"/>
           <w:numId w:val="7"/>
@@ -330,7 +308,7 @@
     </w:p>
     <w:p>
       <w:pPr>
-        <w:pStyle w:val="Listeafsnit"/>
+        <w:pStyle w:val="ListParagraph"/>
         <w:numPr>
           <w:ilvl w:val="1"/>
           <w:numId w:val="7"/>
@@ -348,7 +326,7 @@
     </w:p>
     <w:p>
       <w:pPr>
-        <w:pStyle w:val="Listeafsnit"/>
+        <w:pStyle w:val="ListParagraph"/>
         <w:numPr>
           <w:ilvl w:val="1"/>
           <w:numId w:val="7"/>
@@ -366,7 +344,7 @@
     </w:p>
     <w:p>
       <w:pPr>
-        <w:pStyle w:val="Listeafsnit"/>
+        <w:pStyle w:val="ListParagraph"/>
         <w:numPr>
           <w:ilvl w:val="1"/>
           <w:numId w:val="7"/>
@@ -379,15 +357,7 @@
         <w:rPr>
           <w:rFonts w:eastAsia="Calibri"/>
         </w:rPr>
-        <w:t>Brugergrænsefladen på Rock skal væ</w:t>
-      </w:r>
-      <w:bookmarkStart w:id="4" w:name="_GoBack"/>
-      <w:bookmarkEnd w:id="4"/>
-      <w:r>
-        <w:rPr>
-          <w:rFonts w:eastAsia="Calibri"/>
-        </w:rPr>
-        <w:t>re en GUI base</w:t>
+        <w:t>Brugergrænsefladen på Rock skal være en GUI base</w:t>
       </w:r>
       <w:r>
         <w:rPr>
@@ -404,7 +374,7 @@
     </w:p>
     <w:p>
       <w:pPr>
-        <w:pStyle w:val="Listeafsnit"/>
+        <w:pStyle w:val="ListParagraph"/>
         <w:numPr>
           <w:ilvl w:val="1"/>
           <w:numId w:val="7"/>
@@ -417,34 +387,7 @@
         <w:rPr>
           <w:rFonts w:eastAsia="Calibri"/>
         </w:rPr>
-        <w:t xml:space="preserve">Skal have en lydafgiver med en lydstyrke af minimum 70 dB </w:t>
-      </w:r>
-      <w:commentRangeStart w:id="5"/>
-      <w:r>
-        <w:rPr>
-          <w:rFonts w:eastAsia="Calibri"/>
-        </w:rPr>
-        <w:t>+/-5 d</w:t>
-      </w:r>
-      <w:r>
-        <w:rPr>
-          <w:rFonts w:eastAsia="Calibri"/>
-        </w:rPr>
-        <w:t xml:space="preserve">B </w:t>
-      </w:r>
-      <w:commentRangeEnd w:id="5"/>
-      <w:r>
-        <w:rPr>
-          <w:rStyle w:val="Kommentarhenvisning"/>
-          <w:rFonts w:ascii="Calibri" w:eastAsia="Times New Roman" w:hAnsi="Calibri" w:cs="Times New Roman"/>
-        </w:rPr>
-        <w:commentReference w:id="5"/>
-      </w:r>
-      <w:r>
-        <w:rPr>
-          <w:rFonts w:eastAsia="Calibri"/>
-        </w:rPr>
-        <w:t>målt på en afstand af 1 meter</w:t>
+        <w:t>Skal have en rød fejlindikator-diode.</w:t>
       </w:r>
     </w:p>
     <w:sectPr>
@@ -458,18 +401,18 @@
 </file>
 
 <file path=word/comments.xml><?xml version="1.0" encoding="utf-8"?>
-<w:comments xmlns:ve="http://schemas.openxmlformats.org/markup-compatibility/2006" xmlns:o="urn:schemas-microsoft-com:office:office" xmlns:r="http://schemas.openxmlformats.org/officeDocument/2006/relationships" xmlns:m="http://schemas.openxmlformats.org/officeDocument/2006/math" xmlns:v="urn:schemas-microsoft-com:vml" xmlns:wp="http://schemas.openxmlformats.org/drawingml/2006/wordprocessingDrawing" xmlns:w10="urn:schemas-microsoft-com:office:word" xmlns:w="http://schemas.openxmlformats.org/wordprocessingml/2006/main" xmlns:wne="http://schemas.microsoft.com/office/word/2006/wordml">
+<w:comments xmlns:wpc="http://schemas.microsoft.com/office/word/2010/wordprocessingCanvas" xmlns:mc="http://schemas.openxmlformats.org/markup-compatibility/2006" xmlns:o="urn:schemas-microsoft-com:office:office" xmlns:r="http://schemas.openxmlformats.org/officeDocument/2006/relationships" xmlns:m="http://schemas.openxmlformats.org/officeDocument/2006/math" xmlns:v="urn:schemas-microsoft-com:vml" xmlns:wp14="http://schemas.microsoft.com/office/word/2010/wordprocessingDrawing" xmlns:wp="http://schemas.openxmlformats.org/drawingml/2006/wordprocessingDrawing" xmlns:w10="urn:schemas-microsoft-com:office:word" xmlns:w="http://schemas.openxmlformats.org/wordprocessingml/2006/main" xmlns:w14="http://schemas.microsoft.com/office/word/2010/wordml" xmlns:wpg="http://schemas.microsoft.com/office/word/2010/wordprocessingGroup" xmlns:wpi="http://schemas.microsoft.com/office/word/2010/wordprocessingInk" xmlns:wne="http://schemas.microsoft.com/office/word/2006/wordml" xmlns:wps="http://schemas.microsoft.com/office/word/2010/wordprocessingShape" mc:Ignorable="w14 wp14">
   <w:comment w:id="1" w:author="Mathias" w:date="2014-10-12T12:46:00Z" w:initials="M">
     <w:p>
       <w:pPr>
-        <w:pStyle w:val="Kommentartekst"/>
+        <w:pStyle w:val="CommentText"/>
         <w:pBdr>
           <w:bottom w:val="single" w:sz="6" w:space="1" w:color="auto"/>
         </w:pBdr>
       </w:pPr>
       <w:r>
         <w:rPr>
-          <w:rStyle w:val="Kommentarhenvisning"/>
+          <w:rStyle w:val="CommentReference"/>
         </w:rPr>
         <w:annotationRef/>
       </w:r>
@@ -479,18 +422,10 @@
     </w:p>
     <w:p>
       <w:pPr>
-        <w:pStyle w:val="Kommentartekst"/>
-      </w:pPr>
-      <w:r>
-        <w:t xml:space="preserve">Er i tvivl om outputtet skal være </w:t>
-      </w:r>
-      <w:proofErr w:type="spellStart"/>
-      <w:r>
-        <w:t>mini-jack</w:t>
-      </w:r>
-      <w:proofErr w:type="spellEnd"/>
-      <w:r>
-        <w:t>?</w:t>
+        <w:pStyle w:val="CommentText"/>
+      </w:pPr>
+      <w:r>
+        <w:t>Er i tvivl om outputtet skal være mini-jack?</w:t>
       </w:r>
       <w:r>
         <w:t xml:space="preserve"> Spørg lige Lukas eller Felix hvad de tror.</w:t>
@@ -498,18 +433,18 @@
     </w:p>
     <w:p>
       <w:pPr>
-        <w:pStyle w:val="Kommentartekst"/>
+        <w:pStyle w:val="CommentText"/>
       </w:pPr>
     </w:p>
   </w:comment>
   <w:comment w:id="2" w:author="Mathias" w:date="2014-10-12T12:43:00Z" w:initials="M">
     <w:p>
       <w:pPr>
-        <w:pStyle w:val="Kommentartekst"/>
-      </w:pPr>
-      <w:r>
-        <w:rPr>
-          <w:rStyle w:val="Kommentarhenvisning"/>
+        <w:pStyle w:val="CommentText"/>
+      </w:pPr>
+      <w:r>
+        <w:rPr>
+          <w:rStyle w:val="CommentReference"/>
         </w:rPr>
         <w:annotationRef/>
       </w:r>
@@ -519,7 +454,7 @@
     </w:p>
     <w:p>
       <w:pPr>
-        <w:pStyle w:val="Kommentartekst"/>
+        <w:pStyle w:val="CommentText"/>
       </w:pPr>
       <w:r>
         <w:t>----------------------------------------------------</w:t>
@@ -527,78 +462,10 @@
     </w:p>
     <w:p>
       <w:pPr>
-        <w:pStyle w:val="Kommentartekst"/>
+        <w:pStyle w:val="CommentText"/>
       </w:pPr>
       <w:r>
         <w:t>Jeg vil mene at dette punkt er for upræcis og det er næsten umuligt at beskrive ordentligt hvad der menes</w:t>
-      </w:r>
-    </w:p>
-  </w:comment>
-  <w:comment w:id="3" w:author="Mathias" w:date="2014-10-12T12:45:00Z" w:initials="M">
-    <w:p>
-      <w:pPr>
-        <w:pStyle w:val="Kommentartekst"/>
-        <w:pBdr>
-          <w:bottom w:val="single" w:sz="6" w:space="1" w:color="auto"/>
-        </w:pBdr>
-      </w:pPr>
-      <w:r>
-        <w:rPr>
-          <w:rStyle w:val="Kommentarhenvisning"/>
-        </w:rPr>
-        <w:annotationRef/>
-      </w:r>
-      <w:r>
-        <w:t xml:space="preserve">Hvis det er minimum 70, giver det så mening at sige minimum </w:t>
-      </w:r>
-      <w:r>
-        <w:t xml:space="preserve">65-75? Hvad er lydafgiverens funktion </w:t>
-      </w:r>
-      <w:r>
-        <w:t xml:space="preserve">på </w:t>
-      </w:r>
-      <w:proofErr w:type="spellStart"/>
-      <w:r>
-        <w:t>Body</w:t>
-      </w:r>
-      <w:proofErr w:type="spellEnd"/>
-      <w:r>
-        <w:t xml:space="preserve"> egentligt?</w:t>
-      </w:r>
-    </w:p>
-    <w:p>
-      <w:pPr>
-        <w:pStyle w:val="Kommentartekst"/>
-      </w:pPr>
-      <w:r>
-        <w:t>Tror at vi skal lave fejlindikatoren om til en rød diode i stedet.</w:t>
-      </w:r>
-    </w:p>
-  </w:comment>
-  <w:comment w:id="5" w:author="Mathias" w:date="2014-10-12T12:46:00Z" w:initials="M">
-    <w:p>
-      <w:pPr>
-        <w:pStyle w:val="Kommentartekst"/>
-        <w:pBdr>
-          <w:bottom w:val="single" w:sz="6" w:space="1" w:color="auto"/>
-        </w:pBdr>
-      </w:pPr>
-      <w:r>
-        <w:rPr>
-          <w:rStyle w:val="Kommentarhenvisning"/>
-        </w:rPr>
-        <w:annotationRef/>
-      </w:r>
-      <w:r>
-        <w:t>Samme som ovenover</w:t>
-      </w:r>
-    </w:p>
-    <w:p>
-      <w:pPr>
-        <w:pStyle w:val="Kommentartekst"/>
-      </w:pPr>
-      <w:r>
-        <w:t>Diode!</w:t>
       </w:r>
     </w:p>
   </w:comment>
@@ -606,7 +473,7 @@
 </file>
 
 <file path=word/numbering.xml><?xml version="1.0" encoding="utf-8"?>
-<w:numbering xmlns:ve="http://schemas.openxmlformats.org/markup-compatibility/2006" xmlns:o="urn:schemas-microsoft-com:office:office" xmlns:r="http://schemas.openxmlformats.org/officeDocument/2006/relationships" xmlns:m="http://schemas.openxmlformats.org/officeDocument/2006/math" xmlns:v="urn:schemas-microsoft-com:vml" xmlns:wp="http://schemas.openxmlformats.org/drawingml/2006/wordprocessingDrawing" xmlns:w10="urn:schemas-microsoft-com:office:word" xmlns:w="http://schemas.openxmlformats.org/wordprocessingml/2006/main" xmlns:wne="http://schemas.microsoft.com/office/word/2006/wordml">
+<w:numbering xmlns:wpc="http://schemas.microsoft.com/office/word/2010/wordprocessingCanvas" xmlns:mc="http://schemas.openxmlformats.org/markup-compatibility/2006" xmlns:o="urn:schemas-microsoft-com:office:office" xmlns:r="http://schemas.openxmlformats.org/officeDocument/2006/relationships" xmlns:m="http://schemas.openxmlformats.org/officeDocument/2006/math" xmlns:v="urn:schemas-microsoft-com:vml" xmlns:wp14="http://schemas.microsoft.com/office/word/2010/wordprocessingDrawing" xmlns:wp="http://schemas.openxmlformats.org/drawingml/2006/wordprocessingDrawing" xmlns:w10="urn:schemas-microsoft-com:office:word" xmlns:w="http://schemas.openxmlformats.org/wordprocessingml/2006/main" xmlns:w14="http://schemas.microsoft.com/office/word/2010/wordml" xmlns:wpg="http://schemas.microsoft.com/office/word/2010/wordprocessingGroup" xmlns:wpi="http://schemas.microsoft.com/office/word/2010/wordprocessingInk" xmlns:wne="http://schemas.microsoft.com/office/word/2006/wordml" xmlns:wps="http://schemas.microsoft.com/office/word/2010/wordprocessingShape" mc:Ignorable="w14 wp14">
   <w:abstractNum w:abstractNumId="0">
     <w:nsid w:val="18354E2B"/>
     <w:multiLevelType w:val="hybridMultilevel"/>
@@ -1362,7 +1229,7 @@
 </file>
 
 <file path=word/styles.xml><?xml version="1.0" encoding="utf-8"?>
-<w:styles xmlns:r="http://schemas.openxmlformats.org/officeDocument/2006/relationships" xmlns:w="http://schemas.openxmlformats.org/wordprocessingml/2006/main">
+<w:styles xmlns:mc="http://schemas.openxmlformats.org/markup-compatibility/2006" xmlns:r="http://schemas.openxmlformats.org/officeDocument/2006/relationships" xmlns:w="http://schemas.openxmlformats.org/wordprocessingml/2006/main" xmlns:w14="http://schemas.microsoft.com/office/word/2010/wordml" mc:Ignorable="w14">
   <w:docDefaults>
     <w:rPrDefault>
       <w:rPr>
@@ -1529,11 +1396,11 @@
       <w:szCs w:val="24"/>
     </w:rPr>
   </w:style>
-  <w:style w:type="paragraph" w:styleId="Overskrift1">
+  <w:style w:type="paragraph" w:styleId="Heading1">
     <w:name w:val="heading 1"/>
     <w:basedOn w:val="Normal"/>
     <w:next w:val="Normal"/>
-    <w:link w:val="Overskrift1Tegn"/>
+    <w:link w:val="Heading1Char"/>
     <w:uiPriority w:val="9"/>
     <w:qFormat/>
     <w:rsid w:val="00FF49B5"/>
@@ -1552,11 +1419,11 @@
       <w:szCs w:val="28"/>
     </w:rPr>
   </w:style>
-  <w:style w:type="paragraph" w:styleId="Overskrift2">
+  <w:style w:type="paragraph" w:styleId="Heading2">
     <w:name w:val="heading 2"/>
     <w:basedOn w:val="Normal"/>
     <w:next w:val="Normal"/>
-    <w:link w:val="Overskrift2Tegn"/>
+    <w:link w:val="Heading2Char"/>
     <w:uiPriority w:val="9"/>
     <w:unhideWhenUsed/>
     <w:qFormat/>
@@ -1574,11 +1441,11 @@
       <w:szCs w:val="26"/>
     </w:rPr>
   </w:style>
-  <w:style w:type="paragraph" w:styleId="Overskrift3">
+  <w:style w:type="paragraph" w:styleId="Heading3">
     <w:name w:val="heading 3"/>
     <w:basedOn w:val="Normal"/>
     <w:next w:val="Normal"/>
-    <w:link w:val="Overskrift3Tegn"/>
+    <w:link w:val="Heading3Char"/>
     <w:uiPriority w:val="9"/>
     <w:unhideWhenUsed/>
     <w:qFormat/>
@@ -1595,11 +1462,11 @@
       <w:sz w:val="26"/>
     </w:rPr>
   </w:style>
-  <w:style w:type="paragraph" w:styleId="Overskrift4">
+  <w:style w:type="paragraph" w:styleId="Heading4">
     <w:name w:val="heading 4"/>
     <w:basedOn w:val="Normal"/>
     <w:next w:val="Normal"/>
-    <w:link w:val="Overskrift4Tegn"/>
+    <w:link w:val="Heading4Char"/>
     <w:uiPriority w:val="9"/>
     <w:semiHidden/>
     <w:unhideWhenUsed/>
@@ -1620,11 +1487,11 @@
       <w:color w:val="4F81BD" w:themeColor="accent1"/>
     </w:rPr>
   </w:style>
-  <w:style w:type="paragraph" w:styleId="Overskrift5">
+  <w:style w:type="paragraph" w:styleId="Heading5">
     <w:name w:val="heading 5"/>
     <w:basedOn w:val="Normal"/>
     <w:next w:val="Normal"/>
-    <w:link w:val="Overskrift5Tegn"/>
+    <w:link w:val="Heading5Char"/>
     <w:uiPriority w:val="9"/>
     <w:semiHidden/>
     <w:unhideWhenUsed/>
@@ -1641,11 +1508,11 @@
       <w:color w:val="243F60" w:themeColor="accent1" w:themeShade="7F"/>
     </w:rPr>
   </w:style>
-  <w:style w:type="paragraph" w:styleId="Overskrift6">
+  <w:style w:type="paragraph" w:styleId="Heading6">
     <w:name w:val="heading 6"/>
     <w:basedOn w:val="Normal"/>
     <w:next w:val="Normal"/>
-    <w:link w:val="Overskrift6Tegn"/>
+    <w:link w:val="Heading6Char"/>
     <w:uiPriority w:val="9"/>
     <w:semiHidden/>
     <w:unhideWhenUsed/>
@@ -1664,11 +1531,11 @@
       <w:color w:val="243F60" w:themeColor="accent1" w:themeShade="7F"/>
     </w:rPr>
   </w:style>
-  <w:style w:type="paragraph" w:styleId="Overskrift7">
+  <w:style w:type="paragraph" w:styleId="Heading7">
     <w:name w:val="heading 7"/>
     <w:basedOn w:val="Normal"/>
     <w:next w:val="Normal"/>
-    <w:link w:val="Overskrift7Tegn"/>
+    <w:link w:val="Heading7Char"/>
     <w:uiPriority w:val="9"/>
     <w:semiHidden/>
     <w:unhideWhenUsed/>
@@ -1687,11 +1554,11 @@
       <w:color w:val="404040" w:themeColor="text1" w:themeTint="BF"/>
     </w:rPr>
   </w:style>
-  <w:style w:type="paragraph" w:styleId="Overskrift8">
+  <w:style w:type="paragraph" w:styleId="Heading8">
     <w:name w:val="heading 8"/>
     <w:basedOn w:val="Normal"/>
     <w:next w:val="Normal"/>
-    <w:link w:val="Overskrift8Tegn"/>
+    <w:link w:val="Heading8Char"/>
     <w:uiPriority w:val="9"/>
     <w:semiHidden/>
     <w:unhideWhenUsed/>
@@ -1710,11 +1577,11 @@
       <w:szCs w:val="20"/>
     </w:rPr>
   </w:style>
-  <w:style w:type="paragraph" w:styleId="Overskrift9">
+  <w:style w:type="paragraph" w:styleId="Heading9">
     <w:name w:val="heading 9"/>
     <w:basedOn w:val="Normal"/>
     <w:next w:val="Normal"/>
-    <w:link w:val="Overskrift9Tegn"/>
+    <w:link w:val="Heading9Char"/>
     <w:uiPriority w:val="9"/>
     <w:semiHidden/>
     <w:unhideWhenUsed/>
@@ -1735,18 +1602,17 @@
       <w:szCs w:val="20"/>
     </w:rPr>
   </w:style>
-  <w:style w:type="character" w:default="1" w:styleId="Standardskrifttypeiafsnit">
+  <w:style w:type="character" w:default="1" w:styleId="DefaultParagraphFont">
     <w:name w:val="Default Paragraph Font"/>
     <w:uiPriority w:val="1"/>
     <w:semiHidden/>
     <w:unhideWhenUsed/>
   </w:style>
-  <w:style w:type="table" w:default="1" w:styleId="Tabel-Normal">
+  <w:style w:type="table" w:default="1" w:styleId="TableNormal">
     <w:name w:val="Normal Table"/>
     <w:uiPriority w:val="99"/>
     <w:semiHidden/>
     <w:unhideWhenUsed/>
-    <w:qFormat/>
     <w:tblPr>
       <w:tblInd w:w="0" w:type="dxa"/>
       <w:tblCellMar>
@@ -1757,16 +1623,16 @@
       </w:tblCellMar>
     </w:tblPr>
   </w:style>
-  <w:style w:type="numbering" w:default="1" w:styleId="Ingenoversigt">
+  <w:style w:type="numbering" w:default="1" w:styleId="NoList">
     <w:name w:val="No List"/>
     <w:uiPriority w:val="99"/>
     <w:semiHidden/>
     <w:unhideWhenUsed/>
   </w:style>
-  <w:style w:type="character" w:customStyle="1" w:styleId="Overskrift2Tegn">
-    <w:name w:val="Overskrift 2 Tegn"/>
-    <w:basedOn w:val="Standardskrifttypeiafsnit"/>
-    <w:link w:val="Overskrift2"/>
+  <w:style w:type="character" w:customStyle="1" w:styleId="Heading2Char">
+    <w:name w:val="Heading 2 Char"/>
+    <w:basedOn w:val="DefaultParagraphFont"/>
+    <w:link w:val="Heading2"/>
     <w:uiPriority w:val="9"/>
     <w:rsid w:val="006F4F77"/>
     <w:rPr>
@@ -1776,10 +1642,10 @@
       <w:szCs w:val="26"/>
     </w:rPr>
   </w:style>
-  <w:style w:type="character" w:customStyle="1" w:styleId="Overskrift3Tegn">
-    <w:name w:val="Overskrift 3 Tegn"/>
-    <w:basedOn w:val="Standardskrifttypeiafsnit"/>
-    <w:link w:val="Overskrift3"/>
+  <w:style w:type="character" w:customStyle="1" w:styleId="Heading3Char">
+    <w:name w:val="Heading 3 Char"/>
+    <w:basedOn w:val="DefaultParagraphFont"/>
+    <w:link w:val="Heading3"/>
     <w:uiPriority w:val="9"/>
     <w:rsid w:val="006F4F77"/>
     <w:rPr>
@@ -1789,7 +1655,7 @@
       <w:szCs w:val="24"/>
     </w:rPr>
   </w:style>
-  <w:style w:type="paragraph" w:styleId="Listeafsnit">
+  <w:style w:type="paragraph" w:styleId="ListParagraph">
     <w:name w:val="List Paragraph"/>
     <w:basedOn w:val="Normal"/>
     <w:uiPriority w:val="34"/>
@@ -1805,10 +1671,10 @@
       <w:szCs w:val="22"/>
     </w:rPr>
   </w:style>
-  <w:style w:type="character" w:customStyle="1" w:styleId="Overskrift1Tegn">
-    <w:name w:val="Overskrift 1 Tegn"/>
-    <w:basedOn w:val="Standardskrifttypeiafsnit"/>
-    <w:link w:val="Overskrift1"/>
+  <w:style w:type="character" w:customStyle="1" w:styleId="Heading1Char">
+    <w:name w:val="Heading 1 Char"/>
+    <w:basedOn w:val="DefaultParagraphFont"/>
+    <w:link w:val="Heading1"/>
     <w:uiPriority w:val="9"/>
     <w:rsid w:val="00FF49B5"/>
     <w:rPr>
@@ -1820,10 +1686,10 @@
       <w:szCs w:val="28"/>
     </w:rPr>
   </w:style>
-  <w:style w:type="character" w:customStyle="1" w:styleId="Overskrift4Tegn">
-    <w:name w:val="Overskrift 4 Tegn"/>
-    <w:basedOn w:val="Standardskrifttypeiafsnit"/>
-    <w:link w:val="Overskrift4"/>
+  <w:style w:type="character" w:customStyle="1" w:styleId="Heading4Char">
+    <w:name w:val="Heading 4 Char"/>
+    <w:basedOn w:val="DefaultParagraphFont"/>
+    <w:link w:val="Heading4"/>
     <w:uiPriority w:val="9"/>
     <w:semiHidden/>
     <w:rsid w:val="00FF49B5"/>
@@ -1837,10 +1703,10 @@
       <w:szCs w:val="24"/>
     </w:rPr>
   </w:style>
-  <w:style w:type="character" w:customStyle="1" w:styleId="Overskrift5Tegn">
-    <w:name w:val="Overskrift 5 Tegn"/>
-    <w:basedOn w:val="Standardskrifttypeiafsnit"/>
-    <w:link w:val="Overskrift5"/>
+  <w:style w:type="character" w:customStyle="1" w:styleId="Heading5Char">
+    <w:name w:val="Heading 5 Char"/>
+    <w:basedOn w:val="DefaultParagraphFont"/>
+    <w:link w:val="Heading5"/>
     <w:uiPriority w:val="9"/>
     <w:semiHidden/>
     <w:rsid w:val="00FF49B5"/>
@@ -1850,10 +1716,10 @@
       <w:szCs w:val="24"/>
     </w:rPr>
   </w:style>
-  <w:style w:type="character" w:customStyle="1" w:styleId="Overskrift6Tegn">
-    <w:name w:val="Overskrift 6 Tegn"/>
-    <w:basedOn w:val="Standardskrifttypeiafsnit"/>
-    <w:link w:val="Overskrift6"/>
+  <w:style w:type="character" w:customStyle="1" w:styleId="Heading6Char">
+    <w:name w:val="Heading 6 Char"/>
+    <w:basedOn w:val="DefaultParagraphFont"/>
+    <w:link w:val="Heading6"/>
     <w:uiPriority w:val="9"/>
     <w:semiHidden/>
     <w:rsid w:val="00FF49B5"/>
@@ -1865,10 +1731,10 @@
       <w:szCs w:val="24"/>
     </w:rPr>
   </w:style>
-  <w:style w:type="character" w:customStyle="1" w:styleId="Overskrift7Tegn">
-    <w:name w:val="Overskrift 7 Tegn"/>
-    <w:basedOn w:val="Standardskrifttypeiafsnit"/>
-    <w:link w:val="Overskrift7"/>
+  <w:style w:type="character" w:customStyle="1" w:styleId="Heading7Char">
+    <w:name w:val="Heading 7 Char"/>
+    <w:basedOn w:val="DefaultParagraphFont"/>
+    <w:link w:val="Heading7"/>
     <w:uiPriority w:val="9"/>
     <w:semiHidden/>
     <w:rsid w:val="00FF49B5"/>
@@ -1880,10 +1746,10 @@
       <w:szCs w:val="24"/>
     </w:rPr>
   </w:style>
-  <w:style w:type="character" w:customStyle="1" w:styleId="Overskrift8Tegn">
-    <w:name w:val="Overskrift 8 Tegn"/>
-    <w:basedOn w:val="Standardskrifttypeiafsnit"/>
-    <w:link w:val="Overskrift8"/>
+  <w:style w:type="character" w:customStyle="1" w:styleId="Heading8Char">
+    <w:name w:val="Heading 8 Char"/>
+    <w:basedOn w:val="DefaultParagraphFont"/>
+    <w:link w:val="Heading8"/>
     <w:uiPriority w:val="9"/>
     <w:semiHidden/>
     <w:rsid w:val="00FF49B5"/>
@@ -1894,10 +1760,10 @@
       <w:szCs w:val="20"/>
     </w:rPr>
   </w:style>
-  <w:style w:type="character" w:customStyle="1" w:styleId="Overskrift9Tegn">
-    <w:name w:val="Overskrift 9 Tegn"/>
-    <w:basedOn w:val="Standardskrifttypeiafsnit"/>
-    <w:link w:val="Overskrift9"/>
+  <w:style w:type="character" w:customStyle="1" w:styleId="Heading9Char">
+    <w:name w:val="Heading 9 Char"/>
+    <w:basedOn w:val="DefaultParagraphFont"/>
+    <w:link w:val="Heading9"/>
     <w:uiPriority w:val="9"/>
     <w:semiHidden/>
     <w:rsid w:val="00FF49B5"/>
@@ -1910,9 +1776,9 @@
       <w:szCs w:val="20"/>
     </w:rPr>
   </w:style>
-  <w:style w:type="character" w:styleId="Kommentarhenvisning">
+  <w:style w:type="character" w:styleId="CommentReference">
     <w:name w:val="annotation reference"/>
-    <w:basedOn w:val="Standardskrifttypeiafsnit"/>
+    <w:basedOn w:val="DefaultParagraphFont"/>
     <w:uiPriority w:val="99"/>
     <w:semiHidden/>
     <w:unhideWhenUsed/>
@@ -1922,10 +1788,10 @@
       <w:szCs w:val="16"/>
     </w:rPr>
   </w:style>
-  <w:style w:type="paragraph" w:styleId="Kommentartekst">
+  <w:style w:type="paragraph" w:styleId="CommentText">
     <w:name w:val="annotation text"/>
     <w:basedOn w:val="Normal"/>
-    <w:link w:val="KommentartekstTegn"/>
+    <w:link w:val="CommentTextChar"/>
     <w:uiPriority w:val="99"/>
     <w:semiHidden/>
     <w:unhideWhenUsed/>
@@ -1935,10 +1801,10 @@
       <w:szCs w:val="20"/>
     </w:rPr>
   </w:style>
-  <w:style w:type="character" w:customStyle="1" w:styleId="KommentartekstTegn">
-    <w:name w:val="Kommentartekst Tegn"/>
-    <w:basedOn w:val="Standardskrifttypeiafsnit"/>
-    <w:link w:val="Kommentartekst"/>
+  <w:style w:type="character" w:customStyle="1" w:styleId="CommentTextChar">
+    <w:name w:val="Comment Text Char"/>
+    <w:basedOn w:val="DefaultParagraphFont"/>
+    <w:link w:val="CommentText"/>
     <w:uiPriority w:val="99"/>
     <w:semiHidden/>
     <w:rsid w:val="0097076F"/>
@@ -1948,11 +1814,11 @@
       <w:szCs w:val="20"/>
     </w:rPr>
   </w:style>
-  <w:style w:type="paragraph" w:styleId="Kommentaremne">
+  <w:style w:type="paragraph" w:styleId="CommentSubject">
     <w:name w:val="annotation subject"/>
-    <w:basedOn w:val="Kommentartekst"/>
-    <w:next w:val="Kommentartekst"/>
-    <w:link w:val="KommentaremneTegn"/>
+    <w:basedOn w:val="CommentText"/>
+    <w:next w:val="CommentText"/>
+    <w:link w:val="CommentSubjectChar"/>
     <w:uiPriority w:val="99"/>
     <w:semiHidden/>
     <w:unhideWhenUsed/>
@@ -1962,10 +1828,10 @@
       <w:bCs/>
     </w:rPr>
   </w:style>
-  <w:style w:type="character" w:customStyle="1" w:styleId="KommentaremneTegn">
-    <w:name w:val="Kommentaremne Tegn"/>
-    <w:basedOn w:val="KommentartekstTegn"/>
-    <w:link w:val="Kommentaremne"/>
+  <w:style w:type="character" w:customStyle="1" w:styleId="CommentSubjectChar">
+    <w:name w:val="Comment Subject Char"/>
+    <w:basedOn w:val="CommentTextChar"/>
+    <w:link w:val="CommentSubject"/>
     <w:uiPriority w:val="99"/>
     <w:semiHidden/>
     <w:rsid w:val="0097076F"/>
@@ -1977,10 +1843,10 @@
       <w:szCs w:val="20"/>
     </w:rPr>
   </w:style>
-  <w:style w:type="paragraph" w:styleId="Markeringsbobletekst">
+  <w:style w:type="paragraph" w:styleId="BalloonText">
     <w:name w:val="Balloon Text"/>
     <w:basedOn w:val="Normal"/>
-    <w:link w:val="MarkeringsbobletekstTegn"/>
+    <w:link w:val="BalloonTextChar"/>
     <w:uiPriority w:val="99"/>
     <w:semiHidden/>
     <w:unhideWhenUsed/>
@@ -1991,10 +1857,10 @@
       <w:szCs w:val="16"/>
     </w:rPr>
   </w:style>
-  <w:style w:type="character" w:customStyle="1" w:styleId="MarkeringsbobletekstTegn">
-    <w:name w:val="Markeringsbobletekst Tegn"/>
-    <w:basedOn w:val="Standardskrifttypeiafsnit"/>
-    <w:link w:val="Markeringsbobletekst"/>
+  <w:style w:type="character" w:customStyle="1" w:styleId="BalloonTextChar">
+    <w:name w:val="Balloon Text Char"/>
+    <w:basedOn w:val="DefaultParagraphFont"/>
+    <w:link w:val="BalloonText"/>
     <w:uiPriority w:val="99"/>
     <w:semiHidden/>
     <w:rsid w:val="0097076F"/>
@@ -2940,7 +2806,7 @@
 </file>
 
 <file path=customXml/itemProps1.xml><?xml version="1.0" encoding="utf-8"?>
-<ds:datastoreItem xmlns:ds="http://schemas.openxmlformats.org/officeDocument/2006/customXml" ds:itemID="{DC0E0EB9-234B-4D2C-96CC-CE730CE7E043}">
+<ds:datastoreItem xmlns:ds="http://schemas.openxmlformats.org/officeDocument/2006/customXml" ds:itemID="{0B8E2141-D456-48E3-B942-4F9D12D511CD}">
   <ds:schemaRefs>
     <ds:schemaRef ds:uri="http://schemas.openxmlformats.org/officeDocument/2006/bibliography"/>
   </ds:schemaRefs>

</xml_diff>

<commit_message>
Afklaret det sidste feedback fra Hofni
</commit_message>
<xml_diff>
--- a/Kravspecifikation/Ikke-funktionelle Krav.docx
+++ b/Kravspecifikation/Ikke-funktionelle Krav.docx
@@ -69,28 +69,47 @@
         <w:rPr>
           <w:rFonts w:eastAsia="Calibri"/>
         </w:rPr>
-        <w:t xml:space="preserve">Outputtypen fra BodyRock3000 skal være af typen Mini-Jack </w:t>
-      </w:r>
-      <w:commentRangeStart w:id="1"/>
-      <w:r>
-        <w:rPr>
-          <w:rFonts w:eastAsia="Calibri"/>
-        </w:rPr>
-        <w:t xml:space="preserve">”Hun” </w:t>
-      </w:r>
-      <w:commentRangeEnd w:id="1"/>
-      <w:r>
-        <w:rPr>
-          <w:rStyle w:val="CommentReference"/>
-          <w:rFonts w:ascii="Calibri" w:eastAsia="Times New Roman" w:hAnsi="Calibri" w:cs="Times New Roman"/>
-        </w:rPr>
-        <w:commentReference w:id="1"/>
+        <w:t>Outputtypen fra BodyRock3000</w:t>
       </w:r>
       <w:r>
         <w:rPr>
           <w:rFonts w:eastAsia="Calibri"/>
         </w:rPr>
-        <w:t>stereo</w:t>
+        <w:t xml:space="preserve"> skal være af typen Mini-Jack ”h</w:t>
+      </w:r>
+      <w:r>
+        <w:rPr>
+          <w:rFonts w:eastAsia="Calibri"/>
+        </w:rPr>
+        <w:t xml:space="preserve">un” </w:t>
+      </w:r>
+      <w:r>
+        <w:rPr>
+          <w:rFonts w:eastAsia="Calibri"/>
+        </w:rPr>
+        <w:t>stereo.</w:t>
+      </w:r>
+      <w:bookmarkStart w:id="1" w:name="_GoBack"/>
+      <w:bookmarkEnd w:id="1"/>
+    </w:p>
+    <w:p>
+      <w:pPr>
+        <w:pStyle w:val="ListParagraph"/>
+        <w:numPr>
+          <w:ilvl w:val="0"/>
+          <w:numId w:val="7"/>
+        </w:numPr>
+        <w:rPr>
+          <w:rFonts w:eastAsia="Calibri"/>
+          <w:b/>
+        </w:rPr>
+      </w:pPr>
+      <w:r>
+        <w:rPr>
+          <w:rFonts w:eastAsia="Calibri"/>
+          <w:b/>
+        </w:rPr>
+        <w:t>Body</w:t>
       </w:r>
     </w:p>
     <w:p>
@@ -108,51 +127,13 @@
         <w:rPr>
           <w:rFonts w:eastAsia="Calibri"/>
         </w:rPr>
-        <w:t xml:space="preserve">Sensorenhederne skal kunne </w:t>
+        <w:t xml:space="preserve">Skal </w:t>
       </w:r>
-      <w:commentRangeStart w:id="2"/>
       <w:r>
         <w:rPr>
           <w:rFonts w:eastAsia="Calibri"/>
         </w:rPr>
-        <w:t>serielforbindes</w:t>
-      </w:r>
-      <w:commentRangeEnd w:id="2"/>
-      <w:r>
-        <w:rPr>
-          <w:rStyle w:val="CommentReference"/>
-          <w:rFonts w:ascii="Calibri" w:eastAsia="Times New Roman" w:hAnsi="Calibri" w:cs="Times New Roman"/>
-        </w:rPr>
-        <w:commentReference w:id="2"/>
-      </w:r>
-    </w:p>
-    <w:p>
-      <w:pPr>
-        <w:pStyle w:val="ListParagraph"/>
-        <w:ind w:left="792"/>
-        <w:rPr>
-          <w:rFonts w:eastAsia="Calibri"/>
-        </w:rPr>
-      </w:pPr>
-    </w:p>
-    <w:p>
-      <w:pPr>
-        <w:pStyle w:val="ListParagraph"/>
-        <w:numPr>
-          <w:ilvl w:val="0"/>
-          <w:numId w:val="7"/>
-        </w:numPr>
-        <w:rPr>
-          <w:rFonts w:eastAsia="Calibri"/>
-          <w:b/>
-        </w:rPr>
-      </w:pPr>
-      <w:r>
-        <w:rPr>
-          <w:rFonts w:eastAsia="Calibri"/>
-          <w:b/>
-        </w:rPr>
-        <w:t>Body</w:t>
+        <w:t>kunne holde strøm i min. 3 timer.</w:t>
       </w:r>
     </w:p>
     <w:p>
@@ -170,13 +151,13 @@
         <w:rPr>
           <w:rFonts w:eastAsia="Calibri"/>
         </w:rPr>
-        <w:t xml:space="preserve">Skal </w:t>
+        <w:t>Skal have en strøm-</w:t>
       </w:r>
       <w:r>
         <w:rPr>
           <w:rFonts w:eastAsia="Calibri"/>
         </w:rPr>
-        <w:t>kunne holde strøm i min. 3 timer.</w:t>
+        <w:t>indikator i form af en diode, der lyser grønt når enheden er tændt</w:t>
       </w:r>
     </w:p>
     <w:p>
@@ -194,30 +175,6 @@
         <w:rPr>
           <w:rFonts w:eastAsia="Calibri"/>
         </w:rPr>
-        <w:t>Skal have en strøm-</w:t>
-      </w:r>
-      <w:r>
-        <w:rPr>
-          <w:rFonts w:eastAsia="Calibri"/>
-        </w:rPr>
-        <w:t>indikator i form af en diode, der lyser grønt når enheden er tændt</w:t>
-      </w:r>
-    </w:p>
-    <w:p>
-      <w:pPr>
-        <w:pStyle w:val="ListParagraph"/>
-        <w:numPr>
-          <w:ilvl w:val="1"/>
-          <w:numId w:val="7"/>
-        </w:numPr>
-        <w:rPr>
-          <w:rFonts w:eastAsia="Calibri"/>
-        </w:rPr>
-      </w:pPr>
-      <w:r>
-        <w:rPr>
-          <w:rFonts w:eastAsia="Calibri"/>
-        </w:rPr>
         <w:t xml:space="preserve">Skal kunne styre op til </w:t>
       </w:r>
       <w:r>
@@ -230,15 +187,7 @@
         <w:rPr>
           <w:rFonts w:eastAsia="Calibri"/>
         </w:rPr>
-        <w:t xml:space="preserve"> s</w:t>
-      </w:r>
-      <w:bookmarkStart w:id="3" w:name="_GoBack"/>
-      <w:bookmarkEnd w:id="3"/>
-      <w:r>
-        <w:rPr>
-          <w:rFonts w:eastAsia="Calibri"/>
-        </w:rPr>
-        <w:t>ensorer på é</w:t>
+        <w:t xml:space="preserve"> sensorer på é</w:t>
       </w:r>
       <w:r>
         <w:rPr>
@@ -398,78 +347,6 @@
     </w:sectPr>
   </w:body>
 </w:document>
-</file>
-
-<file path=word/comments.xml><?xml version="1.0" encoding="utf-8"?>
-<w:comments xmlns:wpc="http://schemas.microsoft.com/office/word/2010/wordprocessingCanvas" xmlns:mc="http://schemas.openxmlformats.org/markup-compatibility/2006" xmlns:o="urn:schemas-microsoft-com:office:office" xmlns:r="http://schemas.openxmlformats.org/officeDocument/2006/relationships" xmlns:m="http://schemas.openxmlformats.org/officeDocument/2006/math" xmlns:v="urn:schemas-microsoft-com:vml" xmlns:wp14="http://schemas.microsoft.com/office/word/2010/wordprocessingDrawing" xmlns:wp="http://schemas.openxmlformats.org/drawingml/2006/wordprocessingDrawing" xmlns:w10="urn:schemas-microsoft-com:office:word" xmlns:w="http://schemas.openxmlformats.org/wordprocessingml/2006/main" xmlns:w14="http://schemas.microsoft.com/office/word/2010/wordml" xmlns:wpg="http://schemas.microsoft.com/office/word/2010/wordprocessingGroup" xmlns:wpi="http://schemas.microsoft.com/office/word/2010/wordprocessingInk" xmlns:wne="http://schemas.microsoft.com/office/word/2006/wordml" xmlns:wps="http://schemas.microsoft.com/office/word/2010/wordprocessingShape" mc:Ignorable="w14 wp14">
-  <w:comment w:id="1" w:author="Mathias" w:date="2014-10-12T12:46:00Z" w:initials="M">
-    <w:p>
-      <w:pPr>
-        <w:pStyle w:val="CommentText"/>
-        <w:pBdr>
-          <w:bottom w:val="single" w:sz="6" w:space="1" w:color="auto"/>
-        </w:pBdr>
-      </w:pPr>
-      <w:r>
-        <w:rPr>
-          <w:rStyle w:val="CommentReference"/>
-        </w:rPr>
-        <w:annotationRef/>
-      </w:r>
-      <w:r>
-        <w:t>Er det ikke et input så?</w:t>
-      </w:r>
-    </w:p>
-    <w:p>
-      <w:pPr>
-        <w:pStyle w:val="CommentText"/>
-      </w:pPr>
-      <w:r>
-        <w:t>Er i tvivl om outputtet skal være mini-jack?</w:t>
-      </w:r>
-      <w:r>
-        <w:t xml:space="preserve"> Spørg lige Lukas eller Felix hvad de tror.</w:t>
-      </w:r>
-    </w:p>
-    <w:p>
-      <w:pPr>
-        <w:pStyle w:val="CommentText"/>
-      </w:pPr>
-    </w:p>
-  </w:comment>
-  <w:comment w:id="2" w:author="Mathias" w:date="2014-10-12T12:43:00Z" w:initials="M">
-    <w:p>
-      <w:pPr>
-        <w:pStyle w:val="CommentText"/>
-      </w:pPr>
-      <w:r>
-        <w:rPr>
-          <w:rStyle w:val="CommentReference"/>
-        </w:rPr>
-        <w:annotationRef/>
-      </w:r>
-      <w:r>
-        <w:t>Hvad menes med dette? Har ikke helt forstået om sensorne skal forbindes trådløst eller ej? Det er i hvert fald meget nemmere at gøre det med ledninger... så er det i hvert fald nemt at fastlægge sensorforbindelseslængden.</w:t>
-      </w:r>
-    </w:p>
-    <w:p>
-      <w:pPr>
-        <w:pStyle w:val="CommentText"/>
-      </w:pPr>
-      <w:r>
-        <w:t>----------------------------------------------------</w:t>
-      </w:r>
-    </w:p>
-    <w:p>
-      <w:pPr>
-        <w:pStyle w:val="CommentText"/>
-      </w:pPr>
-      <w:r>
-        <w:t>Jeg vil mene at dette punkt er for upræcis og det er næsten umuligt at beskrive ordentligt hvad der menes</w:t>
-      </w:r>
-    </w:p>
-  </w:comment>
-</w:comments>
 </file>
 
 <file path=word/numbering.xml><?xml version="1.0" encoding="utf-8"?>
@@ -2806,7 +2683,7 @@
 </file>
 
 <file path=customXml/itemProps1.xml><?xml version="1.0" encoding="utf-8"?>
-<ds:datastoreItem xmlns:ds="http://schemas.openxmlformats.org/officeDocument/2006/customXml" ds:itemID="{0B8E2141-D456-48E3-B942-4F9D12D511CD}">
+<ds:datastoreItem xmlns:ds="http://schemas.openxmlformats.org/officeDocument/2006/customXml" ds:itemID="{842F20EA-D4B9-4955-8896-4BE79689BE92}">
   <ds:schemaRefs>
     <ds:schemaRef ds:uri="http://schemas.openxmlformats.org/officeDocument/2006/bibliography"/>
   </ds:schemaRefs>

</xml_diff>